<commit_message>
commit and start Travis build
</commit_message>
<xml_diff>
--- a/manual_notes/Wolf DS421 RET questions and data availability notes 2019-08-05.docx
+++ b/manual_notes/Wolf DS421 RET questions and data availability notes 2019-08-05.docx
@@ -4,6 +4,8 @@
   <w:body>
     <w:p>
       <w:pPr>
+        <w:spacing w:line="240" w:lineRule="auto"/>
+        <w:contextualSpacing/>
         <w:jc w:val="center"/>
         <w:rPr>
           <w:b/>
@@ -62,7 +64,7 @@
     </w:p>
     <w:p>
       <w:pPr>
-        <w:spacing w:after="0"/>
+        <w:spacing w:line="240" w:lineRule="auto"/>
         <w:contextualSpacing/>
         <w:jc w:val="center"/>
         <w:rPr>
@@ -72,15 +74,41 @@
           <w:lang w:val="en-US"/>
         </w:rPr>
       </w:pPr>
-      <w:r>
+    </w:p>
+    <w:p>
+      <w:pPr>
+        <w:spacing w:after="0" w:line="240" w:lineRule="auto"/>
+        <w:contextualSpacing/>
+        <w:jc w:val="center"/>
         <w:rPr>
           <w:b/>
           <w:bCs/>
           <w:u w:val="single"/>
           <w:lang w:val="en-US"/>
         </w:rPr>
+      </w:pPr>
+      <w:r>
+        <w:rPr>
+          <w:b/>
+          <w:bCs/>
+          <w:u w:val="single"/>
+          <w:lang w:val="en-US"/>
+        </w:rPr>
         <w:t>QUESTIONS</w:t>
       </w:r>
+    </w:p>
+    <w:p>
+      <w:pPr>
+        <w:spacing w:after="0" w:line="240" w:lineRule="auto"/>
+        <w:contextualSpacing/>
+        <w:jc w:val="center"/>
+        <w:rPr>
+          <w:b/>
+          <w:bCs/>
+          <w:u w:val="single"/>
+          <w:lang w:val="en-US"/>
+        </w:rPr>
+      </w:pPr>
     </w:p>
     <w:p>
       <w:pPr>
@@ -88,7 +116,7 @@
           <w:ilvl w:val="0"/>
           <w:numId w:val="2"/>
         </w:numPr>
-        <w:spacing w:after="0"/>
+        <w:spacing w:after="0" w:line="240" w:lineRule="auto"/>
         <w:contextualSpacing/>
         <w:rPr>
           <w:b/>
@@ -102,7 +130,15 @@
           <w:bCs/>
           <w:lang w:val="en-US"/>
         </w:rPr>
-        <w:t xml:space="preserve">Years?  </w:t>
+        <w:t>Time</w:t>
+      </w:r>
+      <w:r>
+        <w:rPr>
+          <w:b/>
+          <w:bCs/>
+          <w:lang w:val="en-US"/>
+        </w:rPr>
+        <w:t xml:space="preserve">?  </w:t>
       </w:r>
       <w:r>
         <w:rPr>
@@ -131,11 +167,58 @@
     </w:p>
     <w:p>
       <w:pPr>
+        <w:pStyle w:val="ListParagraph"/>
         <w:numPr>
           <w:ilvl w:val="0"/>
           <w:numId w:val="2"/>
         </w:numPr>
-        <w:spacing w:after="0"/>
+        <w:spacing w:after="0" w:line="240" w:lineRule="auto"/>
+        <w:rPr>
+          <w:b/>
+          <w:bCs/>
+          <w:lang w:val="en-US"/>
+        </w:rPr>
+      </w:pPr>
+      <w:r>
+        <w:rPr>
+          <w:b/>
+          <w:bCs/>
+          <w:lang w:val="en-US"/>
+        </w:rPr>
+        <w:t>Mobile sources?</w:t>
+      </w:r>
+      <w:r>
+        <w:rPr>
+          <w:b/>
+          <w:bCs/>
+          <w:lang w:val="en-US"/>
+        </w:rPr>
+        <w:t xml:space="preserve">  Wind/topography/</w:t>
+      </w:r>
+      <w:r>
+        <w:rPr>
+          <w:b/>
+          <w:bCs/>
+          <w:lang w:val="en-US"/>
+        </w:rPr>
+        <w:t>temperature/</w:t>
+      </w:r>
+      <w:r>
+        <w:rPr>
+          <w:b/>
+          <w:bCs/>
+          <w:lang w:val="en-US"/>
+        </w:rPr>
+        <w:t>land-use factors?</w:t>
+      </w:r>
+    </w:p>
+    <w:p>
+      <w:pPr>
+        <w:numPr>
+          <w:ilvl w:val="1"/>
+          <w:numId w:val="2"/>
+        </w:numPr>
+        <w:spacing w:after="0" w:line="240" w:lineRule="auto"/>
         <w:contextualSpacing/>
         <w:rPr>
           <w:b/>
@@ -145,140 +228,72 @@
       </w:pPr>
       <w:r>
         <w:rPr>
-          <w:b/>
-          <w:bCs/>
-          <w:lang w:val="en-US"/>
-        </w:rPr>
-        <w:t>D</w:t>
-      </w:r>
-      <w:r>
-        <w:rPr>
-          <w:b/>
-          <w:bCs/>
-          <w:lang w:val="en-US"/>
-        </w:rPr>
-        <w:t>ifferent</w:t>
-      </w:r>
-      <w:r>
-        <w:rPr>
-          <w:b/>
-          <w:bCs/>
-          <w:lang w:val="en-US"/>
-        </w:rPr>
-        <w:t xml:space="preserve"> thresholds for mandatory criteria pollutant reporting by</w:t>
-      </w:r>
-      <w:r>
-        <w:rPr>
-          <w:b/>
-          <w:bCs/>
-          <w:lang w:val="en-US"/>
-        </w:rPr>
-        <w:t xml:space="preserve"> air district in CA</w:t>
-      </w:r>
-      <w:r>
-        <w:rPr>
-          <w:lang w:val="en-US"/>
-        </w:rPr>
-        <w:t xml:space="preserve"> (check for </w:t>
-      </w:r>
-      <w:r>
-        <w:rPr>
-          <w:lang w:val="en-US"/>
-        </w:rPr>
-        <w:t>facilities reporting</w:t>
-      </w:r>
-      <w:r>
-        <w:rPr>
-          <w:lang w:val="en-US"/>
-        </w:rPr>
-        <w:t xml:space="preserve"> less than 10 tons of a</w:t>
-      </w:r>
-      <w:r>
-        <w:rPr>
-          <w:lang w:val="en-US"/>
-        </w:rPr>
-        <w:t xml:space="preserve"> criteria</w:t>
-      </w:r>
-      <w:r>
-        <w:rPr>
-          <w:lang w:val="en-US"/>
-        </w:rPr>
-        <w:t xml:space="preserve"> pollutant in a year and exclude those from</w:t>
-      </w:r>
-      <w:r>
-        <w:rPr>
-          <w:lang w:val="en-US"/>
-        </w:rPr>
-        <w:t xml:space="preserve"> the</w:t>
-      </w:r>
-      <w:r>
-        <w:rPr>
-          <w:lang w:val="en-US"/>
-        </w:rPr>
-        <w:t xml:space="preserve"> dataset?)</w:t>
-      </w:r>
-    </w:p>
-    <w:p>
-      <w:pPr>
-        <w:pStyle w:val="ListParagraph"/>
+          <w:lang w:val="en-US"/>
+        </w:rPr>
+        <w:t>Increase complexity exponentially</w:t>
+      </w:r>
+    </w:p>
+    <w:p>
+      <w:pPr>
+        <w:numPr>
+          <w:ilvl w:val="1"/>
+          <w:numId w:val="2"/>
+        </w:numPr>
+        <w:spacing w:after="0" w:line="240" w:lineRule="auto"/>
+        <w:contextualSpacing/>
+        <w:rPr>
+          <w:b/>
+          <w:bCs/>
+          <w:lang w:val="en-US"/>
+        </w:rPr>
+      </w:pPr>
+      <w:r>
+        <w:rPr>
+          <w:lang w:val="en-US"/>
+        </w:rPr>
+        <w:t>Without them, incomplete picture of air pollution exposure</w:t>
+      </w:r>
+    </w:p>
+    <w:p>
+      <w:pPr>
+        <w:numPr>
+          <w:ilvl w:val="1"/>
+          <w:numId w:val="2"/>
+        </w:numPr>
+        <w:spacing w:after="0" w:line="240" w:lineRule="auto"/>
+        <w:contextualSpacing/>
+        <w:rPr>
+          <w:b/>
+          <w:bCs/>
+          <w:lang w:val="en-US"/>
+        </w:rPr>
+      </w:pPr>
+      <w:r>
+        <w:rPr>
+          <w:lang w:val="en-US"/>
+        </w:rPr>
+        <w:t>Land-use-regression models would be the extreme version</w:t>
+      </w:r>
+    </w:p>
+    <w:p>
+      <w:pPr>
         <w:numPr>
           <w:ilvl w:val="0"/>
           <w:numId w:val="2"/>
         </w:numPr>
-        <w:spacing w:after="0"/>
-        <w:rPr>
-          <w:b/>
-          <w:bCs/>
-          <w:lang w:val="en-US"/>
-        </w:rPr>
-      </w:pPr>
-      <w:r>
-        <w:rPr>
-          <w:b/>
-          <w:bCs/>
-          <w:lang w:val="en-US"/>
-        </w:rPr>
-        <w:t>Mobile sources?</w:t>
-      </w:r>
-      <w:r>
-        <w:rPr>
-          <w:b/>
-          <w:bCs/>
-          <w:lang w:val="en-US"/>
-        </w:rPr>
-        <w:t xml:space="preserve">  </w:t>
-      </w:r>
-      <w:r>
-        <w:rPr>
-          <w:b/>
-          <w:bCs/>
-          <w:lang w:val="en-US"/>
-        </w:rPr>
-        <w:t>Wind/topography/</w:t>
-      </w:r>
-      <w:r>
-        <w:rPr>
-          <w:b/>
-          <w:bCs/>
-          <w:lang w:val="en-US"/>
-        </w:rPr>
-        <w:t>temperature/</w:t>
-      </w:r>
-      <w:r>
-        <w:rPr>
-          <w:b/>
-          <w:bCs/>
-          <w:lang w:val="en-US"/>
-        </w:rPr>
-        <w:t>land-use factors</w:t>
-      </w:r>
-      <w:r>
-        <w:rPr>
-          <w:b/>
-          <w:bCs/>
-          <w:lang w:val="en-US"/>
-        </w:rPr>
-        <w:t>?</w:t>
+        <w:spacing w:after="0" w:line="240" w:lineRule="auto"/>
+        <w:contextualSpacing/>
+        <w:rPr>
+          <w:lang w:val="en-US"/>
+        </w:rPr>
+      </w:pPr>
+      <w:r>
+        <w:rPr>
+          <w:b/>
+          <w:bCs/>
+          <w:lang w:val="en-US"/>
+        </w:rPr>
+        <w:t>Private schools?</w:t>
       </w:r>
     </w:p>
     <w:p>
@@ -287,19 +302,41 @@
           <w:ilvl w:val="1"/>
           <w:numId w:val="2"/>
         </w:numPr>
-        <w:spacing w:after="0"/>
+        <w:spacing w:after="0" w:line="240" w:lineRule="auto"/>
         <w:contextualSpacing/>
         <w:rPr>
-          <w:b/>
-          <w:bCs/>
-          <w:lang w:val="en-US"/>
-        </w:rPr>
-      </w:pPr>
-      <w:r>
-        <w:rPr>
-          <w:lang w:val="en-US"/>
-        </w:rPr>
-        <w:t>Increase complexity exponentially</w:t>
+          <w:lang w:val="en-US"/>
+        </w:rPr>
+      </w:pPr>
+      <w:r>
+        <w:rPr>
+          <w:lang w:val="en-US"/>
+        </w:rPr>
+        <w:t xml:space="preserve">We </w:t>
+      </w:r>
+      <w:r>
+        <w:rPr>
+          <w:lang w:val="en-US"/>
+        </w:rPr>
+        <w:t xml:space="preserve">could </w:t>
+      </w:r>
+      <w:r>
+        <w:rPr>
+          <w:lang w:val="en-US"/>
+        </w:rPr>
+        <w:t>have enrollment numbers and race poverty breakdowns</w:t>
+      </w:r>
+      <w:r>
+        <w:rPr>
+          <w:lang w:val="en-US"/>
+        </w:rPr>
+        <w:t xml:space="preserve"> for private schools as well</w:t>
+      </w:r>
+      <w:r>
+        <w:rPr>
+          <w:lang w:val="en-US"/>
+        </w:rPr>
+        <w:t>, albeit from a different source</w:t>
       </w:r>
     </w:p>
     <w:p>
@@ -308,19 +345,23 @@
           <w:ilvl w:val="1"/>
           <w:numId w:val="2"/>
         </w:numPr>
-        <w:spacing w:after="0"/>
+        <w:spacing w:after="0" w:line="240" w:lineRule="auto"/>
         <w:contextualSpacing/>
         <w:rPr>
-          <w:b/>
-          <w:bCs/>
-          <w:lang w:val="en-US"/>
-        </w:rPr>
-      </w:pPr>
-      <w:r>
-        <w:rPr>
-          <w:lang w:val="en-US"/>
-        </w:rPr>
-        <w:t>Without them, incomplete picture of air pollution exposure</w:t>
+          <w:lang w:val="en-US"/>
+        </w:rPr>
+      </w:pPr>
+      <w:r>
+        <w:rPr>
+          <w:lang w:val="en-US"/>
+        </w:rPr>
+        <w:t>Private schools could include students whose families live out of state</w:t>
+      </w:r>
+      <w:r>
+        <w:rPr>
+          <w:lang w:val="en-US"/>
+        </w:rPr>
+        <w:t xml:space="preserve"> (if we’re using schools as a proxy for population characteristics)</w:t>
       </w:r>
     </w:p>
     <w:p>
@@ -329,19 +370,84 @@
           <w:ilvl w:val="1"/>
           <w:numId w:val="2"/>
         </w:numPr>
-        <w:spacing w:after="0"/>
+        <w:spacing w:after="0" w:line="240" w:lineRule="auto"/>
         <w:contextualSpacing/>
         <w:rPr>
-          <w:b/>
-          <w:bCs/>
-          <w:lang w:val="en-US"/>
-        </w:rPr>
-      </w:pPr>
-      <w:r>
-        <w:rPr>
-          <w:lang w:val="en-US"/>
-        </w:rPr>
-        <w:t>Land-use-regression models would be the extreme version</w:t>
+          <w:lang w:val="en-US"/>
+        </w:rPr>
+      </w:pPr>
+      <w:r>
+        <w:rPr>
+          <w:lang w:val="en-US"/>
+        </w:rPr>
+        <w:t xml:space="preserve">Public schools </w:t>
+      </w:r>
+      <w:r>
+        <w:rPr>
+          <w:lang w:val="en-US"/>
+        </w:rPr>
+        <w:t>overrepresent</w:t>
+      </w:r>
+      <w:r>
+        <w:rPr>
+          <w:lang w:val="en-US"/>
+        </w:rPr>
+        <w:t xml:space="preserve"> some groups without them (</w:t>
+      </w:r>
+      <w:r>
+        <w:rPr>
+          <w:lang w:val="en-US"/>
+        </w:rPr>
+        <w:t xml:space="preserve">low-income and </w:t>
+      </w:r>
+      <w:r>
+        <w:rPr>
+          <w:lang w:val="en-US"/>
+        </w:rPr>
+        <w:t>non-</w:t>
+      </w:r>
+      <w:r>
+        <w:rPr>
+          <w:lang w:val="en-US"/>
+        </w:rPr>
+        <w:t>white students</w:t>
+      </w:r>
+      <w:r>
+        <w:rPr>
+          <w:lang w:val="en-US"/>
+        </w:rPr>
+        <w:t>)?</w:t>
+      </w:r>
+    </w:p>
+    <w:p>
+      <w:pPr>
+        <w:numPr>
+          <w:ilvl w:val="1"/>
+          <w:numId w:val="2"/>
+        </w:numPr>
+        <w:spacing w:after="0" w:line="240" w:lineRule="auto"/>
+        <w:contextualSpacing/>
+        <w:rPr>
+          <w:lang w:val="en-US"/>
+        </w:rPr>
+      </w:pPr>
+      <w:r>
+        <w:rPr>
+          <w:lang w:val="en-US"/>
+        </w:rPr>
+        <w:t xml:space="preserve">No poverty metric data available for </w:t>
+      </w:r>
+      <w:r>
+        <w:rPr>
+          <w:lang w:val="en-US"/>
+        </w:rPr>
+        <w:t>private schools</w:t>
+      </w:r>
+      <w:r>
+        <w:rPr>
+          <w:lang w:val="en-US"/>
+        </w:rPr>
+        <w:t>, to my knowledge</w:t>
       </w:r>
     </w:p>
     <w:p>
@@ -350,7 +456,7 @@
           <w:ilvl w:val="0"/>
           <w:numId w:val="2"/>
         </w:numPr>
-        <w:spacing w:after="0"/>
+        <w:spacing w:after="0" w:line="240" w:lineRule="auto"/>
         <w:contextualSpacing/>
         <w:rPr>
           <w:lang w:val="en-US"/>
@@ -362,161 +468,15 @@
           <w:bCs/>
           <w:lang w:val="en-US"/>
         </w:rPr>
-        <w:t>Private schools?</w:t>
-      </w:r>
-    </w:p>
-    <w:p>
-      <w:pPr>
-        <w:numPr>
-          <w:ilvl w:val="1"/>
-          <w:numId w:val="2"/>
-        </w:numPr>
-        <w:spacing w:after="0"/>
-        <w:contextualSpacing/>
-        <w:rPr>
-          <w:lang w:val="en-US"/>
-        </w:rPr>
-      </w:pPr>
-      <w:r>
-        <w:rPr>
-          <w:lang w:val="en-US"/>
-        </w:rPr>
-        <w:t xml:space="preserve">We </w:t>
-      </w:r>
-      <w:r>
-        <w:rPr>
-          <w:lang w:val="en-US"/>
-        </w:rPr>
-        <w:t xml:space="preserve">could </w:t>
-      </w:r>
-      <w:r>
-        <w:rPr>
-          <w:lang w:val="en-US"/>
-        </w:rPr>
-        <w:t>have enrollment numbers and race poverty breakdowns</w:t>
-      </w:r>
-      <w:r>
-        <w:rPr>
-          <w:lang w:val="en-US"/>
-        </w:rPr>
-        <w:t xml:space="preserve"> for private schools as well</w:t>
-      </w:r>
-      <w:r>
-        <w:rPr>
-          <w:lang w:val="en-US"/>
-        </w:rPr>
-        <w:t>, albeit from a different source</w:t>
-      </w:r>
-    </w:p>
-    <w:p>
-      <w:pPr>
-        <w:numPr>
-          <w:ilvl w:val="1"/>
-          <w:numId w:val="2"/>
-        </w:numPr>
-        <w:spacing w:after="0"/>
-        <w:contextualSpacing/>
-        <w:rPr>
-          <w:lang w:val="en-US"/>
-        </w:rPr>
-      </w:pPr>
-      <w:r>
-        <w:rPr>
-          <w:lang w:val="en-US"/>
-        </w:rPr>
-        <w:t>Private schools could include students whose families live out of state</w:t>
-      </w:r>
-      <w:r>
-        <w:rPr>
-          <w:lang w:val="en-US"/>
-        </w:rPr>
-        <w:t xml:space="preserve"> (if we’re using schools as a proxy for population characteristics)</w:t>
-      </w:r>
-    </w:p>
-    <w:p>
-      <w:pPr>
-        <w:numPr>
-          <w:ilvl w:val="1"/>
-          <w:numId w:val="2"/>
-        </w:numPr>
-        <w:spacing w:after="0"/>
-        <w:contextualSpacing/>
-        <w:rPr>
-          <w:lang w:val="en-US"/>
-        </w:rPr>
-      </w:pPr>
-      <w:r>
-        <w:rPr>
-          <w:lang w:val="en-US"/>
-        </w:rPr>
-        <w:t xml:space="preserve">Public schools </w:t>
-      </w:r>
-      <w:r>
-        <w:rPr>
-          <w:lang w:val="en-US"/>
-        </w:rPr>
-        <w:t>overrepresent</w:t>
-      </w:r>
-      <w:r>
-        <w:rPr>
-          <w:lang w:val="en-US"/>
-        </w:rPr>
-        <w:t xml:space="preserve"> some groups without them (</w:t>
-      </w:r>
-      <w:r>
-        <w:rPr>
-          <w:lang w:val="en-US"/>
-        </w:rPr>
-        <w:t xml:space="preserve">low-income and </w:t>
-      </w:r>
-      <w:r>
-        <w:rPr>
-          <w:lang w:val="en-US"/>
-        </w:rPr>
-        <w:t>non-</w:t>
-      </w:r>
-      <w:r>
-        <w:rPr>
-          <w:lang w:val="en-US"/>
-        </w:rPr>
-        <w:t>white students</w:t>
-      </w:r>
-      <w:r>
-        <w:rPr>
-          <w:lang w:val="en-US"/>
-        </w:rPr>
-        <w:t>)?</w:t>
-      </w:r>
-    </w:p>
-    <w:p>
-      <w:pPr>
-        <w:numPr>
-          <w:ilvl w:val="1"/>
-          <w:numId w:val="2"/>
-        </w:numPr>
-        <w:spacing w:after="0"/>
-        <w:contextualSpacing/>
-        <w:rPr>
-          <w:lang w:val="en-US"/>
-        </w:rPr>
-      </w:pPr>
-      <w:r>
-        <w:rPr>
-          <w:lang w:val="en-US"/>
-        </w:rPr>
-        <w:t xml:space="preserve">No poverty metric data available for </w:t>
-      </w:r>
-      <w:r>
-        <w:rPr>
-          <w:lang w:val="en-US"/>
-        </w:rPr>
-        <w:t>private schools</w:t>
-      </w:r>
-      <w:r>
-        <w:rPr>
-          <w:lang w:val="en-US"/>
-        </w:rPr>
-        <w:t>, to my knowledge</w:t>
+        <w:t>Model</w:t>
+      </w:r>
+      <w:r>
+        <w:rPr>
+          <w:b/>
+          <w:bCs/>
+          <w:lang w:val="en-US"/>
+        </w:rPr>
+        <w:t>-building help</w:t>
       </w:r>
     </w:p>
     <w:p>
@@ -525,36 +485,34 @@
           <w:ilvl w:val="0"/>
           <w:numId w:val="2"/>
         </w:numPr>
-        <w:spacing w:after="0"/>
+        <w:spacing w:after="0" w:line="240" w:lineRule="auto"/>
         <w:contextualSpacing/>
         <w:rPr>
-          <w:lang w:val="en-US"/>
-        </w:rPr>
-      </w:pPr>
-      <w:r>
-        <w:rPr>
-          <w:b/>
-          <w:bCs/>
-          <w:lang w:val="en-US"/>
-        </w:rPr>
-        <w:t>Model</w:t>
-      </w:r>
-      <w:r>
-        <w:rPr>
-          <w:b/>
-          <w:bCs/>
-          <w:lang w:val="en-US"/>
-        </w:rPr>
-        <w:t>-building help</w:t>
-      </w:r>
-    </w:p>
-    <w:p>
-      <w:pPr>
-        <w:numPr>
-          <w:ilvl w:val="0"/>
-          <w:numId w:val="2"/>
-        </w:numPr>
-        <w:spacing w:after="0"/>
+          <w:b/>
+          <w:bCs/>
+          <w:lang w:val="en-US"/>
+        </w:rPr>
+      </w:pPr>
+      <w:r>
+        <w:rPr>
+          <w:b/>
+          <w:bCs/>
+          <w:lang w:val="en-US"/>
+        </w:rPr>
+        <w:t>Can also bump questions to Rachel’s lab on Thursday</w:t>
+      </w:r>
+      <w:r>
+        <w:rPr>
+          <w:b/>
+          <w:bCs/>
+          <w:lang w:val="en-US"/>
+        </w:rPr>
+        <w:t xml:space="preserve"> (1:30 to 3 p.m.)</w:t>
+      </w:r>
+    </w:p>
+    <w:p>
+      <w:pPr>
+        <w:spacing w:line="240" w:lineRule="auto"/>
         <w:contextualSpacing/>
         <w:rPr>
           <w:b/>
@@ -562,35 +520,32 @@
           <w:lang w:val="en-US"/>
         </w:rPr>
       </w:pPr>
-      <w:r>
-        <w:rPr>
-          <w:b/>
-          <w:bCs/>
-          <w:lang w:val="en-US"/>
-        </w:rPr>
-        <w:t>Can also bump questions to Rachel’s lab on Thursday</w:t>
-      </w:r>
-      <w:r>
-        <w:rPr>
-          <w:b/>
-          <w:bCs/>
-          <w:lang w:val="en-US"/>
-        </w:rPr>
-        <w:t xml:space="preserve"> (1:30 to 3 p.m.)</w:t>
-      </w:r>
-    </w:p>
-    <w:p>
-      <w:pPr>
+    </w:p>
+    <w:p>
+      <w:pPr>
+        <w:spacing w:line="240" w:lineRule="auto"/>
         <w:contextualSpacing/>
-        <w:rPr>
-          <w:b/>
-          <w:bCs/>
-          <w:lang w:val="en-US"/>
-        </w:rPr>
-      </w:pPr>
-    </w:p>
-    <w:p>
-      <w:pPr>
+        <w:jc w:val="center"/>
+        <w:rPr>
+          <w:b/>
+          <w:bCs/>
+          <w:u w:val="single"/>
+          <w:lang w:val="en-US"/>
+        </w:rPr>
+      </w:pPr>
+      <w:r>
+        <w:rPr>
+          <w:b/>
+          <w:bCs/>
+          <w:u w:val="single"/>
+          <w:lang w:val="en-US"/>
+        </w:rPr>
+        <w:t>MODEL BEGINNINGS</w:t>
+      </w:r>
+    </w:p>
+    <w:p>
+      <w:pPr>
+        <w:spacing w:line="240" w:lineRule="auto"/>
         <w:contextualSpacing/>
         <w:rPr>
           <w:b/>
@@ -601,26 +556,8 @@
     </w:p>
     <w:p>
       <w:pPr>
-        <w:jc w:val="center"/>
-        <w:rPr>
-          <w:b/>
-          <w:bCs/>
-          <w:u w:val="single"/>
-          <w:lang w:val="en-US"/>
-        </w:rPr>
-      </w:pPr>
-      <w:r>
-        <w:rPr>
-          <w:b/>
-          <w:bCs/>
-          <w:u w:val="single"/>
-          <w:lang w:val="en-US"/>
-        </w:rPr>
-        <w:t>MODEL BEGINNINGS</w:t>
-      </w:r>
-    </w:p>
-    <w:p>
-      <w:pPr>
+        <w:spacing w:line="240" w:lineRule="auto"/>
+        <w:contextualSpacing/>
         <w:rPr>
           <w:b/>
           <w:bCs/>
@@ -650,6 +587,7 @@
           <w:ilvl w:val="0"/>
           <w:numId w:val="3"/>
         </w:numPr>
+        <w:spacing w:line="240" w:lineRule="auto"/>
         <w:contextualSpacing/>
         <w:rPr>
           <w:lang w:val="en-US"/>
@@ -668,6 +606,7 @@
           <w:ilvl w:val="0"/>
           <w:numId w:val="3"/>
         </w:numPr>
+        <w:spacing w:line="240" w:lineRule="auto"/>
         <w:contextualSpacing/>
         <w:rPr>
           <w:lang w:val="en-US"/>
@@ -698,6 +637,7 @@
           <w:ilvl w:val="0"/>
           <w:numId w:val="3"/>
         </w:numPr>
+        <w:spacing w:line="240" w:lineRule="auto"/>
         <w:contextualSpacing/>
         <w:rPr>
           <w:lang w:val="en-US"/>
@@ -716,6 +656,7 @@
           <w:ilvl w:val="0"/>
           <w:numId w:val="3"/>
         </w:numPr>
+        <w:spacing w:line="240" w:lineRule="auto"/>
         <w:contextualSpacing/>
         <w:rPr>
           <w:lang w:val="en-US"/>
@@ -794,6 +735,7 @@
           <w:ilvl w:val="0"/>
           <w:numId w:val="3"/>
         </w:numPr>
+        <w:spacing w:line="240" w:lineRule="auto"/>
         <w:contextualSpacing/>
         <w:rPr>
           <w:lang w:val="en-US"/>
@@ -842,6 +784,7 @@
           <w:ilvl w:val="0"/>
           <w:numId w:val="3"/>
         </w:numPr>
+        <w:spacing w:line="240" w:lineRule="auto"/>
         <w:contextualSpacing/>
         <w:rPr>
           <w:lang w:val="en-US"/>
@@ -916,6 +859,7 @@
     </w:p>
     <w:p>
       <w:pPr>
+        <w:spacing w:line="240" w:lineRule="auto"/>
         <w:ind w:left="720"/>
         <w:contextualSpacing/>
         <w:rPr>
@@ -925,6 +869,8 @@
     </w:p>
     <w:p>
       <w:pPr>
+        <w:spacing w:line="240" w:lineRule="auto"/>
+        <w:contextualSpacing/>
         <w:rPr>
           <w:b/>
           <w:bCs/>
@@ -970,6 +916,7 @@
           <w:ilvl w:val="0"/>
           <w:numId w:val="4"/>
         </w:numPr>
+        <w:spacing w:line="240" w:lineRule="auto"/>
         <w:contextualSpacing/>
         <w:rPr>
           <w:lang w:val="en-US"/>
@@ -981,25 +928,7 @@
           <w:bCs/>
           <w:lang w:val="en-US"/>
         </w:rPr>
-        <w:t>Null-</w:t>
-      </w:r>
-      <w:proofErr w:type="spellStart"/>
-      <w:r>
-        <w:rPr>
-          <w:b/>
-          <w:bCs/>
-          <w:lang w:val="en-US"/>
-        </w:rPr>
-        <w:t>ish</w:t>
-      </w:r>
-      <w:proofErr w:type="spellEnd"/>
-      <w:r>
-        <w:rPr>
-          <w:b/>
-          <w:bCs/>
-          <w:lang w:val="en-US"/>
-        </w:rPr>
-        <w:t xml:space="preserve"> hypothesis:</w:t>
+        <w:t>Null-ish hypothesis:</w:t>
       </w:r>
       <w:r>
         <w:rPr>
@@ -1062,6 +991,7 @@
           <w:ilvl w:val="0"/>
           <w:numId w:val="4"/>
         </w:numPr>
+        <w:spacing w:line="240" w:lineRule="auto"/>
         <w:contextualSpacing/>
         <w:rPr>
           <w:b/>
@@ -1172,6 +1102,7 @@
     </w:p>
     <w:p>
       <w:pPr>
+        <w:spacing w:line="240" w:lineRule="auto"/>
         <w:contextualSpacing/>
         <w:rPr>
           <w:b/>
@@ -1182,6 +1113,7 @@
     </w:p>
     <w:p>
       <w:pPr>
+        <w:spacing w:line="240" w:lineRule="auto"/>
         <w:contextualSpacing/>
         <w:rPr>
           <w:b/>
@@ -1204,6 +1136,7 @@
           <w:ilvl w:val="0"/>
           <w:numId w:val="6"/>
         </w:numPr>
+        <w:spacing w:line="240" w:lineRule="auto"/>
         <w:contextualSpacing/>
         <w:rPr>
           <w:lang w:val="en-US"/>
@@ -1213,7 +1146,6 @@
         <w:rPr>
           <w:lang w:val="en-US"/>
         </w:rPr>
-        <w:lastRenderedPageBreak/>
         <w:t xml:space="preserve">PROBLEM: </w:t>
       </w:r>
       <w:r>
@@ -1277,6 +1209,7 @@
           <w:ilvl w:val="0"/>
           <w:numId w:val="6"/>
         </w:numPr>
+        <w:spacing w:line="240" w:lineRule="auto"/>
         <w:contextualSpacing/>
         <w:rPr>
           <w:lang w:val="en-US"/>
@@ -1286,37 +1219,12 @@
         <w:rPr>
           <w:lang w:val="en-US"/>
         </w:rPr>
-        <w:t>THOUGHT: Private versus public school</w:t>
-      </w:r>
-      <w:r>
-        <w:rPr>
-          <w:lang w:val="en-US"/>
-        </w:rPr>
-        <w:t>-</w:t>
-      </w:r>
-      <w:proofErr w:type="spellStart"/>
-      <w:r>
-        <w:rPr>
-          <w:lang w:val="en-US"/>
-        </w:rPr>
-        <w:t>dom</w:t>
-      </w:r>
-      <w:proofErr w:type="spellEnd"/>
-      <w:r>
-        <w:rPr>
-          <w:lang w:val="en-US"/>
-        </w:rPr>
-        <w:t xml:space="preserve"> might also be interesting as </w:t>
-      </w:r>
-      <w:r>
-        <w:rPr>
-          <w:lang w:val="en-US"/>
-        </w:rPr>
-        <w:t>its own distinction.</w:t>
-      </w:r>
-    </w:p>
-    <w:p>
-      <w:pPr>
+        <w:t>THOUGHT: Private versus public schooldom might be interesting as its own distinction.</w:t>
+      </w:r>
+    </w:p>
+    <w:p>
+      <w:pPr>
+        <w:spacing w:line="240" w:lineRule="auto"/>
         <w:contextualSpacing/>
         <w:rPr>
           <w:b/>
@@ -1327,6 +1235,7 @@
     </w:p>
     <w:p>
       <w:pPr>
+        <w:spacing w:line="240" w:lineRule="auto"/>
         <w:ind w:left="720"/>
         <w:contextualSpacing/>
         <w:rPr>
@@ -1338,6 +1247,27 @@
     </w:p>
     <w:p>
       <w:pPr>
+        <w:rPr>
+          <w:b/>
+          <w:bCs/>
+          <w:u w:val="single"/>
+          <w:lang w:val="en-US"/>
+        </w:rPr>
+      </w:pPr>
+      <w:r>
+        <w:rPr>
+          <w:b/>
+          <w:bCs/>
+          <w:u w:val="single"/>
+          <w:lang w:val="en-US"/>
+        </w:rPr>
+        <w:br w:type="page"/>
+      </w:r>
+    </w:p>
+    <w:p>
+      <w:pPr>
+        <w:spacing w:line="240" w:lineRule="auto"/>
+        <w:contextualSpacing/>
         <w:jc w:val="center"/>
         <w:rPr>
           <w:b/>
@@ -1353,6 +1283,7 @@
           <w:u w:val="single"/>
           <w:lang w:val="en-US"/>
         </w:rPr>
+        <w:lastRenderedPageBreak/>
         <w:t>D</w:t>
       </w:r>
       <w:r>
@@ -1367,6 +1298,8 @@
     </w:p>
     <w:p>
       <w:pPr>
+        <w:spacing w:line="240" w:lineRule="auto"/>
+        <w:contextualSpacing/>
         <w:rPr>
           <w:b/>
           <w:bCs/>
@@ -1389,6 +1322,7 @@
           <w:ilvl w:val="0"/>
           <w:numId w:val="1"/>
         </w:numPr>
+        <w:spacing w:line="240" w:lineRule="auto"/>
         <w:rPr>
           <w:lang w:val="en-US"/>
         </w:rPr>
@@ -1413,6 +1347,7 @@
           <w:ilvl w:val="1"/>
           <w:numId w:val="1"/>
         </w:numPr>
+        <w:spacing w:line="240" w:lineRule="auto"/>
         <w:rPr>
           <w:lang w:val="en-US"/>
         </w:rPr>
@@ -1437,6 +1372,7 @@
           <w:ilvl w:val="2"/>
           <w:numId w:val="1"/>
         </w:numPr>
+        <w:spacing w:line="240" w:lineRule="auto"/>
         <w:rPr>
           <w:lang w:val="en-US"/>
         </w:rPr>
@@ -1455,6 +1391,7 @@
           <w:ilvl w:val="3"/>
           <w:numId w:val="1"/>
         </w:numPr>
+        <w:spacing w:line="240" w:lineRule="auto"/>
         <w:rPr>
           <w:lang w:val="en-US"/>
         </w:rPr>
@@ -1489,7 +1426,7 @@
         </w:rPr>
         <w:br/>
       </w:r>
-      <w:hyperlink r:id="rId5" w:history="1">
+      <w:hyperlink r:id="rId6" w:history="1">
         <w:r>
           <w:rPr>
             <w:rStyle w:val="Hyperlink"/>
@@ -1512,6 +1449,7 @@
           <w:ilvl w:val="4"/>
           <w:numId w:val="1"/>
         </w:numPr>
+        <w:spacing w:line="240" w:lineRule="auto"/>
         <w:rPr>
           <w:lang w:val="en-US"/>
         </w:rPr>
@@ -1530,6 +1468,7 @@
           <w:ilvl w:val="5"/>
           <w:numId w:val="1"/>
         </w:numPr>
+        <w:spacing w:line="240" w:lineRule="auto"/>
         <w:rPr>
           <w:lang w:val="en-US"/>
         </w:rPr>
@@ -1548,6 +1487,7 @@
           <w:ilvl w:val="5"/>
           <w:numId w:val="1"/>
         </w:numPr>
+        <w:spacing w:line="240" w:lineRule="auto"/>
         <w:rPr>
           <w:lang w:val="en-US"/>
         </w:rPr>
@@ -1584,6 +1524,7 @@
           <w:ilvl w:val="5"/>
           <w:numId w:val="1"/>
         </w:numPr>
+        <w:spacing w:line="240" w:lineRule="auto"/>
         <w:rPr>
           <w:lang w:val="en-US"/>
         </w:rPr>
@@ -1620,6 +1561,7 @@
           <w:ilvl w:val="5"/>
           <w:numId w:val="1"/>
         </w:numPr>
+        <w:spacing w:line="240" w:lineRule="auto"/>
         <w:rPr>
           <w:lang w:val="en-US"/>
         </w:rPr>
@@ -1638,6 +1580,7 @@
           <w:ilvl w:val="5"/>
           <w:numId w:val="1"/>
         </w:numPr>
+        <w:spacing w:line="240" w:lineRule="auto"/>
         <w:rPr>
           <w:lang w:val="en-US"/>
         </w:rPr>
@@ -1656,6 +1599,7 @@
           <w:ilvl w:val="5"/>
           <w:numId w:val="1"/>
         </w:numPr>
+        <w:spacing w:line="240" w:lineRule="auto"/>
         <w:rPr>
           <w:lang w:val="en-US"/>
         </w:rPr>
@@ -1674,6 +1618,7 @@
           <w:ilvl w:val="5"/>
           <w:numId w:val="1"/>
         </w:numPr>
+        <w:spacing w:line="240" w:lineRule="auto"/>
         <w:rPr>
           <w:lang w:val="en-US"/>
         </w:rPr>
@@ -1692,6 +1637,7 @@
           <w:ilvl w:val="5"/>
           <w:numId w:val="1"/>
         </w:numPr>
+        <w:spacing w:line="240" w:lineRule="auto"/>
         <w:rPr>
           <w:lang w:val="en-US"/>
         </w:rPr>
@@ -1710,6 +1656,7 @@
           <w:ilvl w:val="5"/>
           <w:numId w:val="1"/>
         </w:numPr>
+        <w:spacing w:line="240" w:lineRule="auto"/>
         <w:rPr>
           <w:lang w:val="en-US"/>
         </w:rPr>
@@ -1728,6 +1675,7 @@
           <w:ilvl w:val="3"/>
           <w:numId w:val="1"/>
         </w:numPr>
+        <w:spacing w:line="240" w:lineRule="auto"/>
         <w:rPr>
           <w:lang w:val="en-US"/>
         </w:rPr>
@@ -1768,27 +1716,13 @@
         </w:rPr>
         <w:br/>
       </w:r>
-      <w:hyperlink r:id="rId6" w:history="1">
+      <w:hyperlink r:id="rId7" w:history="1">
         <w:r>
           <w:rPr>
             <w:rStyle w:val="Hyperlink"/>
             <w:lang w:val="en-US"/>
           </w:rPr>
-          <w:t>https://www.cde.ca.gov/ds/sd/sd/fs</w:t>
-        </w:r>
-        <w:r>
-          <w:rPr>
-            <w:rStyle w:val="Hyperlink"/>
-            <w:lang w:val="en-US"/>
-          </w:rPr>
-          <w:t>s</w:t>
-        </w:r>
-        <w:r>
-          <w:rPr>
-            <w:rStyle w:val="Hyperlink"/>
-            <w:lang w:val="en-US"/>
-          </w:rPr>
-          <w:t>pfrpm.asp</w:t>
+          <w:t>https://www.cde.ca.gov/ds/sd/sd/fsspfrpm.asp</w:t>
         </w:r>
       </w:hyperlink>
     </w:p>
@@ -1799,6 +1733,7 @@
           <w:ilvl w:val="2"/>
           <w:numId w:val="1"/>
         </w:numPr>
+        <w:spacing w:line="240" w:lineRule="auto"/>
         <w:rPr>
           <w:lang w:val="en-US"/>
         </w:rPr>
@@ -1871,6 +1806,7 @@
           <w:ilvl w:val="1"/>
           <w:numId w:val="1"/>
         </w:numPr>
+        <w:spacing w:line="240" w:lineRule="auto"/>
         <w:rPr>
           <w:lang w:val="en-US"/>
         </w:rPr>
@@ -1887,7 +1823,7 @@
         </w:rPr>
         <w:br/>
       </w:r>
-      <w:hyperlink r:id="rId7" w:history="1">
+      <w:hyperlink r:id="rId8" w:history="1">
         <w:r>
           <w:rPr>
             <w:rStyle w:val="Hyperlink"/>
@@ -1910,6 +1846,7 @@
           <w:ilvl w:val="2"/>
           <w:numId w:val="1"/>
         </w:numPr>
+        <w:spacing w:line="240" w:lineRule="auto"/>
         <w:rPr>
           <w:lang w:val="en-US"/>
         </w:rPr>
@@ -1928,6 +1865,7 @@
           <w:ilvl w:val="3"/>
           <w:numId w:val="1"/>
         </w:numPr>
+        <w:spacing w:line="240" w:lineRule="auto"/>
         <w:rPr>
           <w:lang w:val="en-US"/>
         </w:rPr>
@@ -1958,6 +1896,7 @@
           <w:ilvl w:val="4"/>
           <w:numId w:val="1"/>
         </w:numPr>
+        <w:spacing w:line="240" w:lineRule="auto"/>
         <w:rPr>
           <w:lang w:val="en-US"/>
         </w:rPr>
@@ -1976,6 +1915,7 @@
           <w:ilvl w:val="4"/>
           <w:numId w:val="1"/>
         </w:numPr>
+        <w:spacing w:line="240" w:lineRule="auto"/>
         <w:rPr>
           <w:lang w:val="en-US"/>
         </w:rPr>
@@ -1994,6 +1934,7 @@
           <w:ilvl w:val="4"/>
           <w:numId w:val="1"/>
         </w:numPr>
+        <w:spacing w:line="240" w:lineRule="auto"/>
         <w:rPr>
           <w:lang w:val="en-US"/>
         </w:rPr>
@@ -2012,6 +1953,7 @@
           <w:ilvl w:val="4"/>
           <w:numId w:val="1"/>
         </w:numPr>
+        <w:spacing w:line="240" w:lineRule="auto"/>
         <w:rPr>
           <w:lang w:val="en-US"/>
         </w:rPr>
@@ -2030,6 +1972,7 @@
           <w:ilvl w:val="4"/>
           <w:numId w:val="1"/>
         </w:numPr>
+        <w:spacing w:line="240" w:lineRule="auto"/>
         <w:rPr>
           <w:lang w:val="en-US"/>
         </w:rPr>
@@ -2048,6 +1991,7 @@
           <w:ilvl w:val="4"/>
           <w:numId w:val="1"/>
         </w:numPr>
+        <w:spacing w:line="240" w:lineRule="auto"/>
         <w:rPr>
           <w:lang w:val="en-US"/>
         </w:rPr>
@@ -2066,6 +2010,7 @@
           <w:ilvl w:val="4"/>
           <w:numId w:val="1"/>
         </w:numPr>
+        <w:spacing w:line="240" w:lineRule="auto"/>
         <w:rPr>
           <w:lang w:val="en-US"/>
         </w:rPr>
@@ -2084,6 +2029,7 @@
           <w:ilvl w:val="3"/>
           <w:numId w:val="1"/>
         </w:numPr>
+        <w:spacing w:line="240" w:lineRule="auto"/>
         <w:rPr>
           <w:lang w:val="en-US"/>
         </w:rPr>
@@ -2102,6 +2048,7 @@
           <w:ilvl w:val="2"/>
           <w:numId w:val="1"/>
         </w:numPr>
+        <w:spacing w:line="240" w:lineRule="auto"/>
         <w:rPr>
           <w:b/>
           <w:bCs/>
@@ -2158,6 +2105,7 @@
           <w:ilvl w:val="0"/>
           <w:numId w:val="1"/>
         </w:numPr>
+        <w:spacing w:line="240" w:lineRule="auto"/>
         <w:rPr>
           <w:b/>
           <w:bCs/>
@@ -2184,6 +2132,7 @@
           <w:ilvl w:val="1"/>
           <w:numId w:val="1"/>
         </w:numPr>
+        <w:spacing w:line="240" w:lineRule="auto"/>
         <w:rPr>
           <w:lang w:val="en-US"/>
         </w:rPr>
@@ -2206,156 +2155,118 @@
         </w:rPr>
         <w:t xml:space="preserve"> </w:t>
       </w:r>
-      <w:hyperlink r:id="rId8" w:history="1">
-        <w:r>
-          <w:rPr>
-            <w:rStyle w:val="Hyperlink"/>
-            <w:lang w:val="en-US"/>
-          </w:rPr>
-          <w:t>http://www.califo</w:t>
-        </w:r>
-        <w:r>
-          <w:rPr>
-            <w:rStyle w:val="Hyperlink"/>
-            <w:lang w:val="en-US"/>
-          </w:rPr>
-          <w:t>r</w:t>
-        </w:r>
-        <w:r>
-          <w:rPr>
-            <w:rStyle w:val="Hyperlink"/>
-            <w:lang w:val="en-US"/>
-          </w:rPr>
-          <w:t>niaschoolcampusdatabase.org/</w:t>
-        </w:r>
-      </w:hyperlink>
-      <w:r>
-        <w:rPr>
-          <w:lang w:val="en-US"/>
-        </w:rPr>
-        <w:t xml:space="preserve"> (</w:t>
-      </w:r>
-      <w:r>
-        <w:rPr>
-          <w:lang w:val="en-US"/>
-        </w:rPr>
-        <w:t>might have better location estimates than the state-provided longitudes and latitudes</w:t>
-      </w:r>
-      <w:r>
-        <w:rPr>
-          <w:lang w:val="en-US"/>
-        </w:rPr>
-        <w:t>, but only includes public schools</w:t>
-      </w:r>
-      <w:r>
-        <w:rPr>
-          <w:lang w:val="en-US"/>
-        </w:rPr>
-        <w:t>)</w:t>
-      </w:r>
-    </w:p>
-    <w:p>
-      <w:pPr>
-        <w:rPr>
-          <w:b/>
-          <w:bCs/>
-          <w:lang w:val="en-US"/>
-        </w:rPr>
-      </w:pPr>
-      <w:r>
-        <w:rPr>
-          <w:b/>
-          <w:bCs/>
-          <w:lang w:val="en-US"/>
-        </w:rPr>
-        <w:t>AIR POLLUTION EMISSIONS</w:t>
-      </w:r>
-    </w:p>
-    <w:p>
-      <w:pPr>
-        <w:pStyle w:val="ListParagraph"/>
-        <w:numPr>
-          <w:ilvl w:val="0"/>
-          <w:numId w:val="1"/>
-        </w:numPr>
-        <w:rPr>
-          <w:lang w:val="en-US"/>
-        </w:rPr>
-      </w:pPr>
-      <w:r>
-        <w:rPr>
-          <w:lang w:val="en-US"/>
-        </w:rPr>
-        <w:lastRenderedPageBreak/>
-        <w:t>California Air Resources Board</w:t>
-      </w:r>
-    </w:p>
-    <w:p>
-      <w:pPr>
-        <w:pStyle w:val="ListParagraph"/>
-        <w:numPr>
-          <w:ilvl w:val="0"/>
-          <w:numId w:val="1"/>
-        </w:numPr>
-        <w:rPr>
-          <w:lang w:val="en-US"/>
-        </w:rPr>
-      </w:pPr>
-      <w:r>
-        <w:rPr>
-          <w:lang w:val="en-US"/>
-        </w:rPr>
-        <w:t>Stationary point</w:t>
-      </w:r>
-      <w:r>
-        <w:rPr>
-          <w:lang w:val="en-US"/>
-        </w:rPr>
-        <w:t xml:space="preserve"> sources</w:t>
-      </w:r>
-    </w:p>
-    <w:p>
-      <w:pPr>
-        <w:pStyle w:val="ListParagraph"/>
-        <w:rPr>
-          <w:lang w:val="en-US"/>
-        </w:rPr>
-      </w:pPr>
       <w:hyperlink r:id="rId9" w:history="1">
         <w:r>
           <w:rPr>
             <w:rStyle w:val="Hyperlink"/>
             <w:lang w:val="en-US"/>
           </w:rPr>
-          <w:t>https://ww3.arb.ca.g</w:t>
+          <w:t>http://www.californiaschoolcampusdatabase.org/</w:t>
         </w:r>
+      </w:hyperlink>
+      <w:r>
+        <w:rPr>
+          <w:lang w:val="en-US"/>
+        </w:rPr>
+        <w:t xml:space="preserve"> (</w:t>
+      </w:r>
+      <w:r>
+        <w:rPr>
+          <w:lang w:val="en-US"/>
+        </w:rPr>
+        <w:t>might have better location estimates than the state-provided longitudes and latitudes</w:t>
+      </w:r>
+      <w:r>
+        <w:rPr>
+          <w:lang w:val="en-US"/>
+        </w:rPr>
+        <w:t>, but only includes public schools</w:t>
+      </w:r>
+      <w:r>
+        <w:rPr>
+          <w:lang w:val="en-US"/>
+        </w:rPr>
+        <w:t>)</w:t>
+      </w:r>
+    </w:p>
+    <w:p>
+      <w:pPr>
+        <w:spacing w:line="240" w:lineRule="auto"/>
+        <w:contextualSpacing/>
+        <w:rPr>
+          <w:b/>
+          <w:bCs/>
+          <w:lang w:val="en-US"/>
+        </w:rPr>
+      </w:pPr>
+      <w:r>
+        <w:rPr>
+          <w:b/>
+          <w:bCs/>
+          <w:lang w:val="en-US"/>
+        </w:rPr>
+        <w:t>AIR POLLUTION EMISSIONS</w:t>
+      </w:r>
+    </w:p>
+    <w:p>
+      <w:pPr>
+        <w:pStyle w:val="ListParagraph"/>
+        <w:numPr>
+          <w:ilvl w:val="0"/>
+          <w:numId w:val="1"/>
+        </w:numPr>
+        <w:spacing w:line="240" w:lineRule="auto"/>
+        <w:rPr>
+          <w:lang w:val="en-US"/>
+        </w:rPr>
+      </w:pPr>
+      <w:r>
+        <w:rPr>
+          <w:lang w:val="en-US"/>
+        </w:rPr>
+        <w:t>California Air Resources Board</w:t>
+      </w:r>
+    </w:p>
+    <w:p>
+      <w:pPr>
+        <w:pStyle w:val="ListParagraph"/>
+        <w:numPr>
+          <w:ilvl w:val="0"/>
+          <w:numId w:val="1"/>
+        </w:numPr>
+        <w:spacing w:line="240" w:lineRule="auto"/>
+        <w:rPr>
+          <w:lang w:val="en-US"/>
+        </w:rPr>
+      </w:pPr>
+      <w:r>
+        <w:rPr>
+          <w:lang w:val="en-US"/>
+        </w:rPr>
+        <w:t>Stationary point</w:t>
+      </w:r>
+      <w:r>
+        <w:rPr>
+          <w:lang w:val="en-US"/>
+        </w:rPr>
+        <w:t xml:space="preserve"> sources</w:t>
+      </w:r>
+    </w:p>
+    <w:p>
+      <w:pPr>
+        <w:pStyle w:val="ListParagraph"/>
+        <w:spacing w:line="240" w:lineRule="auto"/>
+        <w:rPr>
+          <w:lang w:val="en-US"/>
+        </w:rPr>
+      </w:pPr>
+      <w:hyperlink r:id="rId10" w:history="1">
         <w:r>
           <w:rPr>
             <w:rStyle w:val="Hyperlink"/>
             <w:lang w:val="en-US"/>
           </w:rPr>
-          <w:t>o</w:t>
-        </w:r>
-        <w:r>
-          <w:rPr>
-            <w:rStyle w:val="Hyperlink"/>
-            <w:lang w:val="en-US"/>
-          </w:rPr>
-          <w:t>v/ei</w:t>
-        </w:r>
-        <w:r>
-          <w:rPr>
-            <w:rStyle w:val="Hyperlink"/>
-            <w:lang w:val="en-US"/>
-          </w:rPr>
-          <w:t>/</w:t>
-        </w:r>
-        <w:r>
-          <w:rPr>
-            <w:rStyle w:val="Hyperlink"/>
-            <w:lang w:val="en-US"/>
-          </w:rPr>
-          <w:t>ei.htm</w:t>
+          <w:t>https://ww3.arb.ca.gov/ei/ei.htm</w:t>
         </w:r>
       </w:hyperlink>
       <w:r>
@@ -2374,11 +2285,12 @@
     <w:p>
       <w:pPr>
         <w:pStyle w:val="ListParagraph"/>
-        <w:rPr>
-          <w:lang w:val="en-US"/>
-        </w:rPr>
-      </w:pPr>
-      <w:hyperlink r:id="rId10" w:history="1">
+        <w:spacing w:line="240" w:lineRule="auto"/>
+        <w:rPr>
+          <w:lang w:val="en-US"/>
+        </w:rPr>
+      </w:pPr>
+      <w:hyperlink r:id="rId11" w:history="1">
         <w:r>
           <w:rPr>
             <w:rStyle w:val="Hyperlink"/>
@@ -2403,11 +2315,12 @@
     <w:p>
       <w:pPr>
         <w:pStyle w:val="ListParagraph"/>
-        <w:rPr>
-          <w:lang w:val="en-US"/>
-        </w:rPr>
-      </w:pPr>
-      <w:hyperlink r:id="rId11" w:history="1">
+        <w:spacing w:line="240" w:lineRule="auto"/>
+        <w:rPr>
+          <w:lang w:val="en-US"/>
+        </w:rPr>
+      </w:pPr>
+      <w:hyperlink r:id="rId12" w:anchor="dataTab" w:history="1">
         <w:r>
           <w:rPr>
             <w:rStyle w:val="Hyperlink"/>
@@ -2428,8 +2341,6 @@
         </w:rPr>
         <w:t>ng tool for 2008 onward)</w:t>
       </w:r>
-      <w:bookmarkStart w:id="0" w:name="_GoBack"/>
-      <w:bookmarkEnd w:id="0"/>
     </w:p>
     <w:p>
       <w:pPr>
@@ -2438,6 +2349,7 @@
           <w:ilvl w:val="1"/>
           <w:numId w:val="1"/>
         </w:numPr>
+        <w:spacing w:line="240" w:lineRule="auto"/>
         <w:rPr>
           <w:lang w:val="en-US"/>
         </w:rPr>
@@ -2456,6 +2368,7 @@
           <w:ilvl w:val="2"/>
           <w:numId w:val="1"/>
         </w:numPr>
+        <w:spacing w:line="240" w:lineRule="auto"/>
         <w:rPr>
           <w:lang w:val="en-US"/>
         </w:rPr>
@@ -2482,57 +2395,135 @@
         <w:rPr>
           <w:lang w:val="en-US"/>
         </w:rPr>
-        <w:t xml:space="preserve">(PM2.5, PM10, lead, ozone, CO, NOx, </w:t>
-      </w:r>
-      <w:proofErr w:type="spellStart"/>
-      <w:r>
-        <w:rPr>
-          <w:lang w:val="en-US"/>
-        </w:rPr>
-        <w:t>SOx</w:t>
-      </w:r>
-      <w:proofErr w:type="spellEnd"/>
+        <w:t>(PM2.5, PM10, lead, ozone, CO, NOx, SOx)</w:t>
+      </w:r>
+      <w:r>
+        <w:rPr>
+          <w:lang w:val="en-US"/>
+        </w:rPr>
+        <w:t>: 1987, 1990, 1993, 1995</w:t>
+      </w:r>
+      <w:r>
+        <w:rPr>
+          <w:lang w:val="en-US"/>
+        </w:rPr>
+        <w:t>–</w:t>
+      </w:r>
+      <w:r>
+        <w:rPr>
+          <w:lang w:val="en-US"/>
+        </w:rPr>
+        <w:t>2017</w:t>
+      </w:r>
+      <w:r>
+        <w:rPr>
+          <w:lang w:val="en-US"/>
+        </w:rPr>
+        <w:t xml:space="preserve"> (2008</w:t>
+      </w:r>
+      <w:r>
+        <w:rPr>
+          <w:lang w:val="en-US"/>
+        </w:rPr>
+        <w:t>–</w:t>
+      </w:r>
+      <w:r>
+        <w:rPr>
+          <w:lang w:val="en-US"/>
+        </w:rPr>
+        <w:t>2017 using mapping tool)</w:t>
+      </w:r>
+    </w:p>
+    <w:p>
+      <w:pPr>
+        <w:pStyle w:val="ListParagraph"/>
+        <w:numPr>
+          <w:ilvl w:val="2"/>
+          <w:numId w:val="1"/>
+        </w:numPr>
+        <w:spacing w:line="240" w:lineRule="auto"/>
+        <w:rPr>
+          <w:lang w:val="en-US"/>
+        </w:rPr>
+      </w:pPr>
+      <w:r>
+        <w:rPr>
+          <w:lang w:val="en-US"/>
+        </w:rPr>
+        <w:t>Toxics</w:t>
+      </w:r>
+      <w:r>
+        <w:rPr>
+          <w:lang w:val="en-US"/>
+        </w:rPr>
+        <w:t>/hazardous air pollutants</w:t>
+      </w:r>
+      <w:r>
+        <w:rPr>
+          <w:lang w:val="en-US"/>
+        </w:rPr>
+        <w:t xml:space="preserve"> (HAPs)</w:t>
+      </w:r>
+      <w:r>
+        <w:rPr>
+          <w:lang w:val="en-US"/>
+        </w:rPr>
+        <w:t xml:space="preserve"> (kinda everything else)</w:t>
+      </w:r>
+      <w:r>
+        <w:rPr>
+          <w:lang w:val="en-US"/>
+        </w:rPr>
+        <w:t>: 1996</w:t>
+      </w:r>
+      <w:r>
+        <w:rPr>
+          <w:lang w:val="en-US"/>
+        </w:rPr>
+        <w:t>–</w:t>
+      </w:r>
+      <w:r>
+        <w:rPr>
+          <w:lang w:val="en-US"/>
+        </w:rPr>
+        <w:t>2017</w:t>
+      </w:r>
+      <w:r>
+        <w:rPr>
+          <w:lang w:val="en-US"/>
+        </w:rPr>
+        <w:t xml:space="preserve"> (2008 onward using mapping tool</w:t>
+      </w:r>
+      <w:r>
+        <w:rPr>
+          <w:lang w:val="en-US"/>
+        </w:rPr>
+        <w:t xml:space="preserve"> for select pollutants</w:t>
+      </w:r>
       <w:r>
         <w:rPr>
           <w:lang w:val="en-US"/>
         </w:rPr>
         <w:t>)</w:t>
       </w:r>
-      <w:r>
-        <w:rPr>
-          <w:lang w:val="en-US"/>
-        </w:rPr>
-        <w:t>: 1987, 1990, 1993, 1995</w:t>
-      </w:r>
-      <w:r>
-        <w:rPr>
-          <w:lang w:val="en-US"/>
-        </w:rPr>
-        <w:t>–</w:t>
-      </w:r>
-      <w:r>
-        <w:rPr>
-          <w:lang w:val="en-US"/>
-        </w:rPr>
-        <w:t>2017</w:t>
-      </w:r>
-      <w:r>
-        <w:rPr>
-          <w:lang w:val="en-US"/>
-        </w:rPr>
-        <w:t xml:space="preserve"> (2008</w:t>
-      </w:r>
-      <w:r>
-        <w:rPr>
-          <w:lang w:val="en-US"/>
-        </w:rPr>
-        <w:t>–</w:t>
-      </w:r>
-      <w:r>
-        <w:rPr>
-          <w:lang w:val="en-US"/>
-        </w:rPr>
-        <w:t>2017 using mapping tool)</w:t>
+    </w:p>
+    <w:p>
+      <w:pPr>
+        <w:pStyle w:val="ListParagraph"/>
+        <w:numPr>
+          <w:ilvl w:val="1"/>
+          <w:numId w:val="1"/>
+        </w:numPr>
+        <w:spacing w:line="240" w:lineRule="auto"/>
+        <w:rPr>
+          <w:lang w:val="en-US"/>
+        </w:rPr>
+      </w:pPr>
+      <w:r>
+        <w:rPr>
+          <w:lang w:val="en-US"/>
+        </w:rPr>
+        <w:t>Reporting inconsistencies</w:t>
       </w:r>
     </w:p>
     <w:p>
@@ -2542,71 +2533,85 @@
           <w:ilvl w:val="2"/>
           <w:numId w:val="1"/>
         </w:numPr>
-        <w:rPr>
-          <w:lang w:val="en-US"/>
-        </w:rPr>
-      </w:pPr>
-      <w:r>
-        <w:rPr>
-          <w:lang w:val="en-US"/>
-        </w:rPr>
-        <w:t>Toxics</w:t>
-      </w:r>
-      <w:r>
-        <w:rPr>
-          <w:lang w:val="en-US"/>
-        </w:rPr>
-        <w:t>/hazardous air pollutants</w:t>
-      </w:r>
-      <w:r>
-        <w:rPr>
-          <w:lang w:val="en-US"/>
-        </w:rPr>
-        <w:t xml:space="preserve"> (</w:t>
-      </w:r>
-      <w:proofErr w:type="spellStart"/>
-      <w:r>
-        <w:rPr>
-          <w:lang w:val="en-US"/>
-        </w:rPr>
-        <w:t>kinda</w:t>
-      </w:r>
-      <w:proofErr w:type="spellEnd"/>
-      <w:r>
-        <w:rPr>
-          <w:lang w:val="en-US"/>
-        </w:rPr>
-        <w:t xml:space="preserve"> everything else)</w:t>
-      </w:r>
-      <w:r>
-        <w:rPr>
-          <w:lang w:val="en-US"/>
-        </w:rPr>
-        <w:t>: 1996</w:t>
-      </w:r>
-      <w:r>
-        <w:rPr>
-          <w:lang w:val="en-US"/>
-        </w:rPr>
-        <w:t>–</w:t>
-      </w:r>
-      <w:r>
-        <w:rPr>
-          <w:lang w:val="en-US"/>
-        </w:rPr>
-        <w:t>2017</w:t>
-      </w:r>
-      <w:r>
-        <w:rPr>
-          <w:lang w:val="en-US"/>
-        </w:rPr>
-        <w:t xml:space="preserve"> (2008 onward using mapping tool</w:t>
-      </w:r>
-      <w:r>
-        <w:rPr>
-          <w:lang w:val="en-US"/>
-        </w:rPr>
-        <w:t xml:space="preserve"> for select pollutants</w:t>
+        <w:spacing w:line="240" w:lineRule="auto"/>
+        <w:rPr>
+          <w:lang w:val="en-US"/>
+        </w:rPr>
+      </w:pPr>
+      <w:r>
+        <w:rPr>
+          <w:lang w:val="en-US"/>
+        </w:rPr>
+        <w:lastRenderedPageBreak/>
+        <w:t>Regulatory changes</w:t>
+      </w:r>
+      <w:r>
+        <w:rPr>
+          <w:lang w:val="en-US"/>
+        </w:rPr>
+        <w:t xml:space="preserve"> over time</w:t>
+      </w:r>
+    </w:p>
+    <w:p>
+      <w:pPr>
+        <w:pStyle w:val="ListParagraph"/>
+        <w:numPr>
+          <w:ilvl w:val="3"/>
+          <w:numId w:val="1"/>
+        </w:numPr>
+        <w:spacing w:line="240" w:lineRule="auto"/>
+        <w:rPr>
+          <w:lang w:val="en-US"/>
+        </w:rPr>
+      </w:pPr>
+      <w:r>
+        <w:rPr>
+          <w:lang w:val="en-US"/>
+        </w:rPr>
+        <w:t>1990</w:t>
+      </w:r>
+      <w:r>
+        <w:rPr>
+          <w:lang w:val="en-US"/>
+        </w:rPr>
+        <w:t xml:space="preserve"> (federal Clean Air Act amendments)</w:t>
+      </w:r>
+    </w:p>
+    <w:p>
+      <w:pPr>
+        <w:pStyle w:val="ListParagraph"/>
+        <w:numPr>
+          <w:ilvl w:val="3"/>
+          <w:numId w:val="1"/>
+        </w:numPr>
+        <w:spacing w:line="240" w:lineRule="auto"/>
+        <w:rPr>
+          <w:lang w:val="en-US"/>
+        </w:rPr>
+      </w:pPr>
+      <w:r>
+        <w:rPr>
+          <w:lang w:val="en-US"/>
+        </w:rPr>
+        <w:t xml:space="preserve">2011 federal reporting requirements change for PM requiring condensable particulate matter reporting (resulting in higher PM levels </w:t>
+      </w:r>
+      <w:r>
+        <w:rPr>
+          <w:lang w:val="en-US"/>
+        </w:rPr>
+        <w:t>reported</w:t>
+      </w:r>
+      <w:r>
+        <w:rPr>
+          <w:lang w:val="en-US"/>
+        </w:rPr>
+        <w:t xml:space="preserve"> under same</w:t>
+      </w:r>
+      <w:r>
+        <w:rPr>
+          <w:lang w:val="en-US"/>
+        </w:rPr>
+        <w:t xml:space="preserve"> actual emissions levels</w:t>
       </w:r>
       <w:r>
         <w:rPr>
@@ -2619,509 +2624,469 @@
       <w:pPr>
         <w:pStyle w:val="ListParagraph"/>
         <w:numPr>
+          <w:ilvl w:val="3"/>
+          <w:numId w:val="1"/>
+        </w:numPr>
+        <w:spacing w:line="240" w:lineRule="auto"/>
+        <w:rPr>
+          <w:lang w:val="en-US"/>
+        </w:rPr>
+      </w:pPr>
+      <w:r>
+        <w:rPr>
+          <w:lang w:val="en-US"/>
+        </w:rPr>
+        <w:t xml:space="preserve">2015 </w:t>
+      </w:r>
+      <w:r>
+        <w:rPr>
+          <w:lang w:val="en-US"/>
+        </w:rPr>
+        <w:t>Federal Air Emission Reporting R</w:t>
+      </w:r>
+      <w:r>
+        <w:rPr>
+          <w:lang w:val="en-US"/>
+        </w:rPr>
+        <w:t>equirements changed, effective 2016 (?)</w:t>
+      </w:r>
+    </w:p>
+    <w:p>
+      <w:pPr>
+        <w:pStyle w:val="ListParagraph"/>
+        <w:numPr>
+          <w:ilvl w:val="2"/>
+          <w:numId w:val="1"/>
+        </w:numPr>
+        <w:spacing w:line="240" w:lineRule="auto"/>
+        <w:rPr>
+          <w:lang w:val="en-US"/>
+        </w:rPr>
+      </w:pPr>
+      <w:r>
+        <w:rPr>
+          <w:lang w:val="en-US"/>
+        </w:rPr>
+        <w:t>P</w:t>
+      </w:r>
+      <w:r>
+        <w:rPr>
+          <w:lang w:val="en-US"/>
+        </w:rPr>
+        <w:t>ollutant</w:t>
+      </w:r>
+      <w:r>
+        <w:rPr>
+          <w:lang w:val="en-US"/>
+        </w:rPr>
+        <w:t>-specific issues</w:t>
+      </w:r>
+    </w:p>
+    <w:p>
+      <w:pPr>
+        <w:pStyle w:val="ListParagraph"/>
+        <w:numPr>
+          <w:ilvl w:val="3"/>
+          <w:numId w:val="1"/>
+        </w:numPr>
+        <w:spacing w:line="240" w:lineRule="auto"/>
+        <w:rPr>
+          <w:lang w:val="en-US"/>
+        </w:rPr>
+      </w:pPr>
+      <w:r>
+        <w:rPr>
+          <w:lang w:val="en-US"/>
+        </w:rPr>
+        <w:t xml:space="preserve">Facilities required to report </w:t>
+      </w:r>
+      <w:r>
+        <w:rPr>
+          <w:lang w:val="en-US"/>
+        </w:rPr>
+        <w:t xml:space="preserve">criteria pollutant emissions </w:t>
+      </w:r>
+      <w:r>
+        <w:rPr>
+          <w:lang w:val="en-US"/>
+        </w:rPr>
+        <w:t>if</w:t>
+      </w:r>
+      <w:r>
+        <w:rPr>
+          <w:lang w:val="en-US"/>
+        </w:rPr>
+        <w:t xml:space="preserve"> they</w:t>
+      </w:r>
+      <w:r>
+        <w:rPr>
+          <w:lang w:val="en-US"/>
+        </w:rPr>
+        <w:t xml:space="preserve"> emit </w:t>
+      </w:r>
+      <w:r>
+        <w:rPr>
+          <w:lang w:val="en-US"/>
+        </w:rPr>
+        <w:t>10 tons</w:t>
+      </w:r>
+      <w:r>
+        <w:rPr>
+          <w:lang w:val="en-US"/>
+        </w:rPr>
+        <w:t xml:space="preserve"> or more</w:t>
+      </w:r>
+      <w:r>
+        <w:rPr>
+          <w:lang w:val="en-US"/>
+        </w:rPr>
+        <w:t xml:space="preserve"> per year </w:t>
+      </w:r>
+      <w:r>
+        <w:rPr>
+          <w:lang w:val="en-US"/>
+        </w:rPr>
+        <w:t>of a single criteria pollutant in California</w:t>
+      </w:r>
+      <w:r>
+        <w:rPr>
+          <w:lang w:val="en-US"/>
+        </w:rPr>
+        <w:t xml:space="preserve"> </w:t>
+      </w:r>
+      <w:r>
+        <w:rPr>
+          <w:lang w:val="en-US"/>
+        </w:rPr>
+        <w:t>(reporting changed for PM2.5/PM10 in 2011)</w:t>
+      </w:r>
+      <w:r>
+        <w:rPr>
+          <w:lang w:val="en-US"/>
+        </w:rPr>
+        <w:t xml:space="preserve"> as of </w:t>
+      </w:r>
+      <w:r>
+        <w:rPr>
+          <w:lang w:val="en-US"/>
+        </w:rPr>
+        <w:t>July 1989</w:t>
+      </w:r>
+      <w:r>
+        <w:rPr>
+          <w:lang w:val="en-US"/>
+        </w:rPr>
+        <w:t>, BUT</w:t>
+      </w:r>
+    </w:p>
+    <w:p>
+      <w:pPr>
+        <w:pStyle w:val="ListParagraph"/>
+        <w:numPr>
+          <w:ilvl w:val="3"/>
+          <w:numId w:val="1"/>
+        </w:numPr>
+        <w:spacing w:line="240" w:lineRule="auto"/>
+        <w:rPr>
+          <w:lang w:val="en-US"/>
+        </w:rPr>
+      </w:pPr>
+      <w:r>
+        <w:rPr>
+          <w:lang w:val="en-US"/>
+        </w:rPr>
+        <w:t>CA is split into 35 air monitoring districts.  I</w:t>
+      </w:r>
+      <w:r>
+        <w:rPr>
+          <w:lang w:val="en-US"/>
+        </w:rPr>
+        <w:t>ndividual</w:t>
+      </w:r>
+      <w:r>
+        <w:rPr>
+          <w:lang w:val="en-US"/>
+        </w:rPr>
+        <w:t xml:space="preserve"> </w:t>
+      </w:r>
+      <w:r>
+        <w:rPr>
+          <w:lang w:val="en-US"/>
+        </w:rPr>
+        <w:t xml:space="preserve">CA </w:t>
+      </w:r>
+      <w:r>
+        <w:rPr>
+          <w:lang w:val="en-US"/>
+        </w:rPr>
+        <w:t xml:space="preserve">air districts </w:t>
+      </w:r>
+      <w:r>
+        <w:rPr>
+          <w:lang w:val="en-US"/>
+        </w:rPr>
+        <w:t xml:space="preserve">can </w:t>
+      </w:r>
+      <w:r>
+        <w:rPr>
+          <w:lang w:val="en-US"/>
+        </w:rPr>
+        <w:t xml:space="preserve">decide to </w:t>
+      </w:r>
+      <w:r>
+        <w:rPr>
+          <w:lang w:val="en-US"/>
+        </w:rPr>
+        <w:t>use</w:t>
+      </w:r>
+      <w:r>
+        <w:rPr>
+          <w:lang w:val="en-US"/>
+        </w:rPr>
+        <w:t xml:space="preserve"> even</w:t>
+      </w:r>
+      <w:r>
+        <w:rPr>
+          <w:lang w:val="en-US"/>
+        </w:rPr>
+        <w:t xml:space="preserve"> lower </w:t>
+      </w:r>
+      <w:r>
+        <w:rPr>
+          <w:lang w:val="en-US"/>
+        </w:rPr>
+        <w:t xml:space="preserve">reporting </w:t>
+      </w:r>
+      <w:r>
+        <w:rPr>
+          <w:lang w:val="en-US"/>
+        </w:rPr>
+        <w:t>thresholds</w:t>
+      </w:r>
+      <w:r>
+        <w:rPr>
+          <w:lang w:val="en-US"/>
+        </w:rPr>
+        <w:t xml:space="preserve"> than 10 tons of a criteria pollutant</w:t>
+      </w:r>
+      <w:r>
+        <w:rPr>
+          <w:lang w:val="en-US"/>
+        </w:rPr>
+        <w:t xml:space="preserve">, </w:t>
+      </w:r>
+      <w:r>
+        <w:rPr>
+          <w:lang w:val="en-US"/>
+        </w:rPr>
+        <w:t>so those districts will show more facilities emittin</w:t>
+      </w:r>
+      <w:r>
+        <w:rPr>
+          <w:lang w:val="en-US"/>
+        </w:rPr>
+        <w:t>g and higher overall emissions</w:t>
+      </w:r>
+      <w:r>
+        <w:rPr>
+          <w:lang w:val="en-US"/>
+        </w:rPr>
+        <w:t xml:space="preserve"> than </w:t>
+      </w:r>
+      <w:r>
+        <w:rPr>
+          <w:lang w:val="en-US"/>
+        </w:rPr>
+        <w:t xml:space="preserve">districts </w:t>
+      </w:r>
+      <w:r>
+        <w:rPr>
+          <w:lang w:val="en-US"/>
+        </w:rPr>
+        <w:t>with higher thresholds</w:t>
+      </w:r>
+      <w:r>
+        <w:rPr>
+          <w:lang w:val="en-US"/>
+        </w:rPr>
+        <w:t>, all else being equal</w:t>
+      </w:r>
+      <w:r>
+        <w:rPr>
+          <w:lang w:val="en-US"/>
+        </w:rPr>
+        <w:t xml:space="preserve"> (@#$%!).  ARB 617</w:t>
+      </w:r>
+      <w:r>
+        <w:rPr>
+          <w:lang w:val="en-US"/>
+        </w:rPr>
+        <w:t xml:space="preserve"> law</w:t>
+      </w:r>
+      <w:r>
+        <w:rPr>
+          <w:lang w:val="en-US"/>
+        </w:rPr>
+        <w:t xml:space="preserve"> implementation should fix this</w:t>
+      </w:r>
+      <w:r>
+        <w:rPr>
+          <w:lang w:val="en-US"/>
+        </w:rPr>
+        <w:t xml:space="preserve"> discrepancy</w:t>
+      </w:r>
+      <w:r>
+        <w:rPr>
+          <w:lang w:val="en-US"/>
+        </w:rPr>
+        <w:t xml:space="preserve"> in the next year or two</w:t>
+      </w:r>
+      <w:r>
+        <w:rPr>
+          <w:lang w:val="en-US"/>
+        </w:rPr>
+        <w:t>, but not in time for this study.</w:t>
+      </w:r>
+      <w:r>
+        <w:rPr>
+          <w:lang w:val="en-US"/>
+        </w:rPr>
+        <w:t xml:space="preserve">  My thought is to check for facilities reporting less than 10 tons of a criteria pollutant in a year and </w:t>
+      </w:r>
+      <w:r>
+        <w:rPr>
+          <w:lang w:val="en-US"/>
+        </w:rPr>
+        <w:t xml:space="preserve">to </w:t>
+      </w:r>
+      <w:r>
+        <w:rPr>
+          <w:lang w:val="en-US"/>
+        </w:rPr>
+        <w:t>exclude th</w:t>
+      </w:r>
+      <w:r>
+        <w:rPr>
+          <w:lang w:val="en-US"/>
+        </w:rPr>
+        <w:t>em</w:t>
+      </w:r>
+      <w:r>
+        <w:rPr>
+          <w:lang w:val="en-US"/>
+        </w:rPr>
+        <w:t xml:space="preserve"> from the dataset.</w:t>
+      </w:r>
+    </w:p>
+    <w:p>
+      <w:pPr>
+        <w:pStyle w:val="ListParagraph"/>
+        <w:numPr>
+          <w:ilvl w:val="3"/>
+          <w:numId w:val="1"/>
+        </w:numPr>
+        <w:spacing w:line="240" w:lineRule="auto"/>
+        <w:rPr>
+          <w:lang w:val="en-US"/>
+        </w:rPr>
+      </w:pPr>
+      <w:r>
+        <w:rPr>
+          <w:lang w:val="en-US"/>
+        </w:rPr>
+        <w:t>Federal t</w:t>
+      </w:r>
+      <w:r>
+        <w:rPr>
+          <w:lang w:val="en-US"/>
+        </w:rPr>
+        <w:t>oxics</w:t>
+      </w:r>
+      <w:r>
+        <w:rPr>
+          <w:lang w:val="en-US"/>
+        </w:rPr>
+        <w:t>/HAPs</w:t>
+      </w:r>
+      <w:r>
+        <w:rPr>
+          <w:lang w:val="en-US"/>
+        </w:rPr>
+        <w:t xml:space="preserve"> </w:t>
+      </w:r>
+      <w:r>
+        <w:rPr>
+          <w:lang w:val="en-US"/>
+        </w:rPr>
+        <w:t>reporting requirements can</w:t>
+      </w:r>
+      <w:r>
+        <w:rPr>
+          <w:lang w:val="en-US"/>
+        </w:rPr>
+        <w:t xml:space="preserve"> change yearly</w:t>
+      </w:r>
+      <w:r>
+        <w:rPr>
+          <w:lang w:val="en-US"/>
+        </w:rPr>
+        <w:t>.</w:t>
+      </w:r>
+    </w:p>
+    <w:p>
+      <w:pPr>
+        <w:pStyle w:val="ListParagraph"/>
+        <w:spacing w:line="240" w:lineRule="auto"/>
+        <w:ind w:left="2880"/>
+        <w:rPr>
+          <w:lang w:val="en-US"/>
+        </w:rPr>
+      </w:pPr>
+    </w:p>
+    <w:p>
+      <w:pPr>
+        <w:pStyle w:val="ListParagraph"/>
+        <w:numPr>
+          <w:ilvl w:val="0"/>
+          <w:numId w:val="1"/>
+        </w:numPr>
+        <w:spacing w:line="240" w:lineRule="auto"/>
+        <w:rPr>
+          <w:lang w:val="en-US"/>
+        </w:rPr>
+      </w:pPr>
+      <w:r>
+        <w:rPr>
+          <w:lang w:val="en-US"/>
+        </w:rPr>
+        <w:t>Mobile sources</w:t>
+      </w:r>
+      <w:r>
+        <w:rPr>
+          <w:lang w:val="en-US"/>
+        </w:rPr>
+        <w:t>?</w:t>
+      </w:r>
+    </w:p>
+    <w:p>
+      <w:pPr>
+        <w:pStyle w:val="ListParagraph"/>
+        <w:numPr>
           <w:ilvl w:val="1"/>
           <w:numId w:val="1"/>
         </w:numPr>
-        <w:rPr>
-          <w:lang w:val="en-US"/>
-        </w:rPr>
-      </w:pPr>
-      <w:r>
-        <w:rPr>
-          <w:lang w:val="en-US"/>
-        </w:rPr>
-        <w:t>Reporting inconsistencies</w:t>
-      </w:r>
-    </w:p>
-    <w:p>
-      <w:pPr>
-        <w:pStyle w:val="ListParagraph"/>
-        <w:numPr>
-          <w:ilvl w:val="2"/>
-          <w:numId w:val="1"/>
-        </w:numPr>
-        <w:rPr>
-          <w:lang w:val="en-US"/>
-        </w:rPr>
-      </w:pPr>
-      <w:r>
-        <w:rPr>
-          <w:lang w:val="en-US"/>
-        </w:rPr>
-        <w:t>Regulatory changes</w:t>
-      </w:r>
-      <w:r>
-        <w:rPr>
-          <w:lang w:val="en-US"/>
-        </w:rPr>
-        <w:t xml:space="preserve"> over time</w:t>
-      </w:r>
-    </w:p>
-    <w:p>
-      <w:pPr>
-        <w:pStyle w:val="ListParagraph"/>
-        <w:numPr>
-          <w:ilvl w:val="3"/>
-          <w:numId w:val="1"/>
-        </w:numPr>
-        <w:rPr>
-          <w:lang w:val="en-US"/>
-        </w:rPr>
-      </w:pPr>
-      <w:r>
-        <w:rPr>
-          <w:lang w:val="en-US"/>
-        </w:rPr>
-        <w:t>1990</w:t>
-      </w:r>
-      <w:r>
-        <w:rPr>
-          <w:lang w:val="en-US"/>
-        </w:rPr>
-        <w:t xml:space="preserve"> (federal Clean Air Act amendments)</w:t>
-      </w:r>
-    </w:p>
-    <w:p>
-      <w:pPr>
-        <w:pStyle w:val="ListParagraph"/>
-        <w:numPr>
-          <w:ilvl w:val="3"/>
-          <w:numId w:val="1"/>
-        </w:numPr>
-        <w:rPr>
-          <w:lang w:val="en-US"/>
-        </w:rPr>
-      </w:pPr>
-      <w:r>
-        <w:rPr>
-          <w:lang w:val="en-US"/>
-        </w:rPr>
-        <w:t xml:space="preserve">2011 federal reporting requirements change for PM requiring condensable particulate matter reporting (resulting in higher PM levels </w:t>
-      </w:r>
-      <w:r>
-        <w:rPr>
-          <w:lang w:val="en-US"/>
-        </w:rPr>
-        <w:t>reported</w:t>
-      </w:r>
-      <w:r>
-        <w:rPr>
-          <w:lang w:val="en-US"/>
-        </w:rPr>
-        <w:t xml:space="preserve"> under same</w:t>
-      </w:r>
-      <w:r>
-        <w:rPr>
-          <w:lang w:val="en-US"/>
-        </w:rPr>
-        <w:t xml:space="preserve"> actual emissions levels</w:t>
-      </w:r>
-      <w:r>
-        <w:rPr>
-          <w:lang w:val="en-US"/>
-        </w:rPr>
-        <w:t>)</w:t>
-      </w:r>
-    </w:p>
-    <w:p>
-      <w:pPr>
-        <w:pStyle w:val="ListParagraph"/>
-        <w:numPr>
-          <w:ilvl w:val="3"/>
-          <w:numId w:val="1"/>
-        </w:numPr>
-        <w:rPr>
-          <w:lang w:val="en-US"/>
-        </w:rPr>
-      </w:pPr>
-      <w:r>
-        <w:rPr>
-          <w:lang w:val="en-US"/>
-        </w:rPr>
-        <w:t xml:space="preserve">2015 </w:t>
-      </w:r>
-      <w:r>
-        <w:rPr>
-          <w:lang w:val="en-US"/>
-        </w:rPr>
-        <w:t>Federal Air Emission Reporting R</w:t>
-      </w:r>
-      <w:r>
-        <w:rPr>
-          <w:lang w:val="en-US"/>
-        </w:rPr>
-        <w:t>equirements changed, effective 2016 (?)</w:t>
-      </w:r>
-    </w:p>
-    <w:p>
-      <w:pPr>
-        <w:pStyle w:val="ListParagraph"/>
-        <w:numPr>
-          <w:ilvl w:val="2"/>
-          <w:numId w:val="1"/>
-        </w:numPr>
-        <w:rPr>
-          <w:lang w:val="en-US"/>
-        </w:rPr>
-      </w:pPr>
-      <w:r>
-        <w:rPr>
-          <w:lang w:val="en-US"/>
-        </w:rPr>
-        <w:t>P</w:t>
-      </w:r>
-      <w:r>
-        <w:rPr>
-          <w:lang w:val="en-US"/>
-        </w:rPr>
-        <w:t>ollutant</w:t>
-      </w:r>
-      <w:r>
-        <w:rPr>
-          <w:lang w:val="en-US"/>
-        </w:rPr>
-        <w:t>-specific issues</w:t>
-      </w:r>
-    </w:p>
-    <w:p>
-      <w:pPr>
-        <w:pStyle w:val="ListParagraph"/>
-        <w:numPr>
-          <w:ilvl w:val="3"/>
-          <w:numId w:val="1"/>
-        </w:numPr>
-        <w:rPr>
-          <w:lang w:val="en-US"/>
-        </w:rPr>
-      </w:pPr>
-      <w:r>
-        <w:rPr>
-          <w:lang w:val="en-US"/>
-        </w:rPr>
-        <w:t xml:space="preserve">Facilities required to report </w:t>
-      </w:r>
-      <w:r>
-        <w:rPr>
-          <w:lang w:val="en-US"/>
-        </w:rPr>
-        <w:t xml:space="preserve">criteria pollutant emissions </w:t>
-      </w:r>
-      <w:r>
-        <w:rPr>
-          <w:lang w:val="en-US"/>
-        </w:rPr>
-        <w:t>if</w:t>
-      </w:r>
-      <w:r>
-        <w:rPr>
-          <w:lang w:val="en-US"/>
-        </w:rPr>
-        <w:t xml:space="preserve"> they</w:t>
-      </w:r>
-      <w:r>
-        <w:rPr>
-          <w:lang w:val="en-US"/>
-        </w:rPr>
-        <w:t xml:space="preserve"> emit </w:t>
-      </w:r>
-      <w:r>
-        <w:rPr>
-          <w:lang w:val="en-US"/>
-        </w:rPr>
-        <w:t>10 tons</w:t>
-      </w:r>
-      <w:r>
-        <w:rPr>
-          <w:lang w:val="en-US"/>
-        </w:rPr>
-        <w:t xml:space="preserve"> or more</w:t>
-      </w:r>
-      <w:r>
-        <w:rPr>
-          <w:lang w:val="en-US"/>
-        </w:rPr>
-        <w:t xml:space="preserve"> per year </w:t>
-      </w:r>
-      <w:r>
-        <w:rPr>
-          <w:lang w:val="en-US"/>
-        </w:rPr>
-        <w:t>of a single criteria pollutant in California</w:t>
-      </w:r>
-      <w:r>
-        <w:rPr>
-          <w:lang w:val="en-US"/>
-        </w:rPr>
-        <w:t xml:space="preserve"> </w:t>
-      </w:r>
-      <w:r>
-        <w:rPr>
-          <w:lang w:val="en-US"/>
-        </w:rPr>
-        <w:t>(reporting changed for PM2.5/PM10 in 2011)</w:t>
-      </w:r>
-      <w:r>
-        <w:rPr>
-          <w:lang w:val="en-US"/>
-        </w:rPr>
-        <w:t xml:space="preserve"> as of </w:t>
-      </w:r>
-      <w:r>
-        <w:rPr>
-          <w:lang w:val="en-US"/>
-        </w:rPr>
-        <w:t>July 1989</w:t>
-      </w:r>
-      <w:r>
-        <w:rPr>
-          <w:lang w:val="en-US"/>
-        </w:rPr>
-        <w:t>, BUT</w:t>
-      </w:r>
-    </w:p>
-    <w:p>
-      <w:pPr>
-        <w:pStyle w:val="ListParagraph"/>
-        <w:numPr>
-          <w:ilvl w:val="3"/>
-          <w:numId w:val="1"/>
-        </w:numPr>
-        <w:rPr>
-          <w:lang w:val="en-US"/>
-        </w:rPr>
-      </w:pPr>
-      <w:r>
-        <w:rPr>
-          <w:lang w:val="en-US"/>
-        </w:rPr>
-        <w:t>Individual</w:t>
-      </w:r>
-      <w:r>
-        <w:rPr>
-          <w:lang w:val="en-US"/>
-        </w:rPr>
-        <w:t xml:space="preserve"> </w:t>
-      </w:r>
-      <w:r>
-        <w:rPr>
-          <w:lang w:val="en-US"/>
-        </w:rPr>
-        <w:t xml:space="preserve">CA </w:t>
-      </w:r>
-      <w:r>
-        <w:rPr>
-          <w:lang w:val="en-US"/>
-        </w:rPr>
-        <w:t xml:space="preserve">air districts </w:t>
-      </w:r>
-      <w:r>
-        <w:rPr>
-          <w:lang w:val="en-US"/>
-        </w:rPr>
-        <w:t xml:space="preserve">can </w:t>
-      </w:r>
-      <w:r>
-        <w:rPr>
-          <w:lang w:val="en-US"/>
-        </w:rPr>
-        <w:t xml:space="preserve">decide to </w:t>
-      </w:r>
-      <w:r>
-        <w:rPr>
-          <w:lang w:val="en-US"/>
-        </w:rPr>
-        <w:t>use</w:t>
-      </w:r>
-      <w:r>
-        <w:rPr>
-          <w:lang w:val="en-US"/>
-        </w:rPr>
-        <w:t xml:space="preserve"> even</w:t>
-      </w:r>
-      <w:r>
-        <w:rPr>
-          <w:lang w:val="en-US"/>
-        </w:rPr>
-        <w:t xml:space="preserve"> lower </w:t>
-      </w:r>
-      <w:r>
-        <w:rPr>
-          <w:lang w:val="en-US"/>
-        </w:rPr>
-        <w:t xml:space="preserve">reporting </w:t>
-      </w:r>
-      <w:r>
-        <w:rPr>
-          <w:lang w:val="en-US"/>
-        </w:rPr>
-        <w:t>thresholds</w:t>
-      </w:r>
-      <w:r>
-        <w:rPr>
-          <w:lang w:val="en-US"/>
-        </w:rPr>
-        <w:t xml:space="preserve">, </w:t>
-      </w:r>
-      <w:r>
-        <w:rPr>
-          <w:lang w:val="en-US"/>
-        </w:rPr>
-        <w:t xml:space="preserve">so those districts will show more facilities emitting/higher emissions than </w:t>
-      </w:r>
-      <w:r>
-        <w:rPr>
-          <w:lang w:val="en-US"/>
-        </w:rPr>
-        <w:t xml:space="preserve">districts </w:t>
-      </w:r>
-      <w:r>
-        <w:rPr>
-          <w:lang w:val="en-US"/>
-        </w:rPr>
-        <w:t>with higher thresholds</w:t>
-      </w:r>
-      <w:r>
-        <w:rPr>
-          <w:lang w:val="en-US"/>
-        </w:rPr>
-        <w:t xml:space="preserve"> </w:t>
-      </w:r>
-      <w:r>
-        <w:rPr>
-          <w:lang w:val="en-US"/>
-        </w:rPr>
-        <w:t>(@#$%!)</w:t>
-      </w:r>
-      <w:r>
-        <w:rPr>
-          <w:lang w:val="en-US"/>
-        </w:rPr>
-        <w:t>.  ARB 617</w:t>
-      </w:r>
-      <w:r>
-        <w:rPr>
-          <w:lang w:val="en-US"/>
-        </w:rPr>
-        <w:t xml:space="preserve"> law</w:t>
-      </w:r>
-      <w:r>
-        <w:rPr>
-          <w:lang w:val="en-US"/>
-        </w:rPr>
-        <w:t xml:space="preserve"> implementation should fix this</w:t>
-      </w:r>
-      <w:r>
-        <w:rPr>
-          <w:lang w:val="en-US"/>
-        </w:rPr>
-        <w:t xml:space="preserve"> discrepancy</w:t>
-      </w:r>
-      <w:r>
-        <w:rPr>
-          <w:lang w:val="en-US"/>
-        </w:rPr>
-        <w:t xml:space="preserve"> in the next year or two</w:t>
-      </w:r>
-      <w:r>
-        <w:rPr>
-          <w:lang w:val="en-US"/>
-        </w:rPr>
-        <w:t>, but not in time for this study.</w:t>
-      </w:r>
-    </w:p>
-    <w:p>
-      <w:pPr>
-        <w:pStyle w:val="ListParagraph"/>
-        <w:numPr>
-          <w:ilvl w:val="3"/>
-          <w:numId w:val="1"/>
-        </w:numPr>
-        <w:rPr>
-          <w:lang w:val="en-US"/>
-        </w:rPr>
-      </w:pPr>
-      <w:r>
-        <w:rPr>
-          <w:lang w:val="en-US"/>
-        </w:rPr>
-        <w:t>Federal t</w:t>
-      </w:r>
-      <w:r>
-        <w:rPr>
-          <w:lang w:val="en-US"/>
-        </w:rPr>
-        <w:t xml:space="preserve">oxics </w:t>
-      </w:r>
-      <w:r>
-        <w:rPr>
-          <w:lang w:val="en-US"/>
-        </w:rPr>
-        <w:t>reporting requirements can</w:t>
-      </w:r>
-      <w:r>
-        <w:rPr>
-          <w:lang w:val="en-US"/>
-        </w:rPr>
-        <w:t xml:space="preserve"> change yearly</w:t>
-      </w:r>
-      <w:r>
-        <w:rPr>
-          <w:lang w:val="en-US"/>
-        </w:rPr>
-        <w:t>.</w:t>
-      </w:r>
-    </w:p>
-    <w:p>
-      <w:pPr>
-        <w:pStyle w:val="ListParagraph"/>
-        <w:ind w:left="2880"/>
-        <w:rPr>
-          <w:lang w:val="en-US"/>
-        </w:rPr>
-      </w:pPr>
-    </w:p>
-    <w:p>
-      <w:pPr>
-        <w:pStyle w:val="ListParagraph"/>
-        <w:numPr>
-          <w:ilvl w:val="0"/>
-          <w:numId w:val="1"/>
-        </w:numPr>
-        <w:rPr>
-          <w:lang w:val="en-US"/>
-        </w:rPr>
-      </w:pPr>
-      <w:r>
-        <w:rPr>
-          <w:lang w:val="en-US"/>
-        </w:rPr>
-        <w:t>Mobile sources</w:t>
-      </w:r>
-      <w:r>
-        <w:rPr>
-          <w:lang w:val="en-US"/>
-        </w:rPr>
-        <w:t>?</w:t>
-      </w:r>
-    </w:p>
-    <w:p>
-      <w:pPr>
-        <w:pStyle w:val="ListParagraph"/>
-        <w:numPr>
-          <w:ilvl w:val="1"/>
-          <w:numId w:val="1"/>
-        </w:numPr>
-        <w:rPr>
-          <w:lang w:val="en-US"/>
-        </w:rPr>
-      </w:pPr>
-      <w:hyperlink r:id="rId12" w:history="1">
+        <w:spacing w:line="240" w:lineRule="auto"/>
+        <w:rPr>
+          <w:lang w:val="en-US"/>
+        </w:rPr>
+      </w:pPr>
+      <w:hyperlink r:id="rId13" w:history="1">
         <w:r>
           <w:rPr>
             <w:rStyle w:val="Hyperlink"/>
             <w:lang w:val="en-US"/>
           </w:rPr>
-          <w:t>https://ww3.arb.ca.gov/msei/cat</w:t>
+          <w:t>https://ww3.arb.ca.gov/ms</w:t>
         </w:r>
         <w:r>
           <w:rPr>
@@ -3135,7 +3100,7 @@
             <w:rStyle w:val="Hyperlink"/>
             <w:lang w:val="en-US"/>
           </w:rPr>
-          <w:t>gories.htm</w:t>
+          <w:t>i/categories.htm</w:t>
         </w:r>
       </w:hyperlink>
     </w:p>
@@ -3146,6 +3111,7 @@
           <w:ilvl w:val="1"/>
           <w:numId w:val="1"/>
         </w:numPr>
+        <w:spacing w:line="240" w:lineRule="auto"/>
         <w:rPr>
           <w:lang w:val="en-US"/>
         </w:rPr>
@@ -3182,10 +3148,17 @@
           <w:ilvl w:val="2"/>
           <w:numId w:val="1"/>
         </w:numPr>
-        <w:rPr>
-          <w:lang w:val="en-US"/>
-        </w:rPr>
-      </w:pPr>
+        <w:spacing w:line="240" w:lineRule="auto"/>
+        <w:rPr>
+          <w:lang w:val="en-US"/>
+        </w:rPr>
+      </w:pPr>
+      <w:r>
+        <w:rPr>
+          <w:lang w:val="en-US"/>
+        </w:rPr>
+        <w:t xml:space="preserve">Available for </w:t>
+      </w:r>
       <w:r>
         <w:rPr>
           <w:lang w:val="en-US"/>
@@ -3200,15 +3173,16 @@
           <w:ilvl w:val="2"/>
           <w:numId w:val="1"/>
         </w:numPr>
-        <w:rPr>
-          <w:lang w:val="en-US"/>
-        </w:rPr>
-      </w:pPr>
-      <w:r>
-        <w:rPr>
-          <w:lang w:val="en-US"/>
-        </w:rPr>
-        <w:t xml:space="preserve">Estimates </w:t>
+        <w:spacing w:line="240" w:lineRule="auto"/>
+        <w:rPr>
+          <w:lang w:val="en-US"/>
+        </w:rPr>
+      </w:pPr>
+      <w:r>
+        <w:rPr>
+          <w:lang w:val="en-US"/>
+        </w:rPr>
+        <w:t xml:space="preserve">Estimate </w:t>
       </w:r>
       <w:r>
         <w:rPr>
@@ -3226,40 +3200,13 @@
         <w:rPr>
           <w:lang w:val="en-US"/>
         </w:rPr>
-        <w:t xml:space="preserve"> at city-</w:t>
-      </w:r>
-      <w:proofErr w:type="spellStart"/>
-      <w:r>
-        <w:rPr>
-          <w:lang w:val="en-US"/>
-        </w:rPr>
-        <w:t>ish</w:t>
-      </w:r>
-      <w:proofErr w:type="spellEnd"/>
-      <w:r>
-        <w:rPr>
-          <w:lang w:val="en-US"/>
-        </w:rPr>
-        <w:t xml:space="preserve"> level as function of vehicle emissions rates and estimated vehicle activity</w:t>
-      </w:r>
-      <w:r>
-        <w:rPr>
-          <w:lang w:val="en-US"/>
-        </w:rPr>
-        <w:t>.</w:t>
-      </w:r>
-    </w:p>
-    <w:p>
-      <w:pPr>
-        <w:rPr>
-          <w:b/>
-          <w:bCs/>
-          <w:lang w:val="en-US"/>
-        </w:rPr>
-      </w:pPr>
-    </w:p>
-    <w:p>
-      <w:pPr>
+        <w:t xml:space="preserve"> at city-ish level as function of vehicle emissions rates and estimated vehicle activity</w:t>
+      </w:r>
+    </w:p>
+    <w:p>
+      <w:pPr>
+        <w:spacing w:line="240" w:lineRule="auto"/>
+        <w:contextualSpacing/>
         <w:rPr>
           <w:b/>
           <w:bCs/>
@@ -3282,6 +3229,7 @@
           <w:ilvl w:val="0"/>
           <w:numId w:val="5"/>
         </w:numPr>
+        <w:spacing w:line="240" w:lineRule="auto"/>
         <w:rPr>
           <w:b/>
           <w:bCs/>
@@ -3334,31 +3282,18 @@
     <w:p>
       <w:pPr>
         <w:pStyle w:val="ListParagraph"/>
-        <w:rPr>
-          <w:lang w:val="en-US"/>
-        </w:rPr>
-      </w:pPr>
-      <w:hyperlink r:id="rId13" w:history="1">
+        <w:spacing w:line="240" w:lineRule="auto"/>
+        <w:rPr>
+          <w:lang w:val="en-US"/>
+        </w:rPr>
+      </w:pPr>
+      <w:hyperlink r:id="rId14" w:history="1">
         <w:r>
           <w:rPr>
             <w:rStyle w:val="Hyperlink"/>
             <w:lang w:val="en-US"/>
           </w:rPr>
-          <w:t>https://www.arb.ca.gov/aqmi</w:t>
-        </w:r>
-        <w:r>
-          <w:rPr>
-            <w:rStyle w:val="Hyperlink"/>
-            <w:lang w:val="en-US"/>
-          </w:rPr>
-          <w:t>s</w:t>
-        </w:r>
-        <w:r>
-          <w:rPr>
-            <w:rStyle w:val="Hyperlink"/>
-            <w:lang w:val="en-US"/>
-          </w:rPr>
-          <w:t>2/aqdselect.php?tab=specialrpt</w:t>
+          <w:t>https://www.arb.ca.gov/aqmis2/aqdselect.php?tab=specialrpt</w:t>
         </w:r>
       </w:hyperlink>
       <w:r>
@@ -3375,6 +3310,7 @@
           <w:ilvl w:val="0"/>
           <w:numId w:val="5"/>
         </w:numPr>
+        <w:spacing w:line="240" w:lineRule="auto"/>
         <w:rPr>
           <w:lang w:val="en-US"/>
         </w:rPr>
@@ -3415,7 +3351,7 @@
         </w:rPr>
         <w:br/>
       </w:r>
-      <w:hyperlink r:id="rId14" w:history="1">
+      <w:hyperlink r:id="rId15" w:history="1">
         <w:r>
           <w:rPr>
             <w:rStyle w:val="Hyperlink"/>
@@ -3438,6 +3374,7 @@
           <w:ilvl w:val="0"/>
           <w:numId w:val="1"/>
         </w:numPr>
+        <w:spacing w:line="240" w:lineRule="auto"/>
         <w:rPr>
           <w:lang w:val="en-US"/>
         </w:rPr>
@@ -3452,11 +3389,790 @@
         <w:rPr>
           <w:lang w:val="en-US"/>
         </w:rPr>
-        <w:t>1987 at least onward</w:t>
-      </w:r>
-    </w:p>
-    <w:p>
-      <w:pPr>
+        <w:t>1987</w:t>
+      </w:r>
+      <w:r>
+        <w:rPr>
+          <w:lang w:val="en-US"/>
+        </w:rPr>
+        <w:t xml:space="preserve"> (at least)</w:t>
+      </w:r>
+      <w:r>
+        <w:rPr>
+          <w:lang w:val="en-US"/>
+        </w:rPr>
+        <w:t xml:space="preserve"> onward</w:t>
+      </w:r>
+    </w:p>
+    <w:p>
+      <w:pPr>
+        <w:spacing w:line="240" w:lineRule="auto"/>
+        <w:contextualSpacing/>
+        <w:jc w:val="center"/>
+        <w:rPr>
+          <w:b/>
+          <w:bCs/>
+          <w:u w:val="single"/>
+          <w:lang w:val="en-US"/>
+        </w:rPr>
+      </w:pPr>
+      <w:r>
+        <w:rPr>
+          <w:b/>
+          <w:bCs/>
+          <w:u w:val="single"/>
+          <w:lang w:val="en-US"/>
+        </w:rPr>
+        <w:br/>
+      </w:r>
+      <w:r>
+        <w:rPr>
+          <w:b/>
+          <w:bCs/>
+          <w:u w:val="single"/>
+          <w:lang w:val="en-US"/>
+        </w:rPr>
+        <w:t>CODE, FILES, ETC.</w:t>
+      </w:r>
+    </w:p>
+    <w:p>
+      <w:pPr>
+        <w:spacing w:line="240" w:lineRule="auto"/>
+        <w:contextualSpacing/>
+        <w:rPr>
+          <w:lang w:val="en-US"/>
+        </w:rPr>
+      </w:pPr>
+      <w:r>
+        <w:rPr>
+          <w:lang w:val="en-US"/>
+        </w:rPr>
+        <w:t xml:space="preserve">GitHub: </w:t>
+      </w:r>
+      <w:r>
+        <w:rPr>
+          <w:lang w:val="en-US"/>
+        </w:rPr>
+        <w:t>katherinerosewolf/ds421_ret_wolf</w:t>
+      </w:r>
+      <w:r>
+        <w:rPr>
+          <w:lang w:val="en-US"/>
+        </w:rPr>
+        <w:t xml:space="preserve"> </w:t>
+      </w:r>
+    </w:p>
+    <w:p>
+      <w:pPr>
+        <w:spacing w:line="240" w:lineRule="auto"/>
+        <w:contextualSpacing/>
+        <w:rPr>
+          <w:lang w:val="en-US"/>
+        </w:rPr>
+      </w:pPr>
+    </w:p>
+    <w:p>
+      <w:pPr>
+        <w:spacing w:line="240" w:lineRule="auto"/>
+        <w:contextualSpacing/>
+        <w:rPr>
+          <w:lang w:val="en-US"/>
+        </w:rPr>
+      </w:pPr>
+    </w:p>
+    <w:p>
+      <w:pPr>
+        <w:spacing w:line="240" w:lineRule="auto"/>
+        <w:contextualSpacing/>
+        <w:rPr>
+          <w:lang w:val="en-US"/>
+        </w:rPr>
+      </w:pPr>
+    </w:p>
+    <w:p>
+      <w:pPr>
+        <w:spacing w:line="240" w:lineRule="auto"/>
+        <w:contextualSpacing/>
+        <w:rPr>
+          <w:lang w:val="en-US"/>
+        </w:rPr>
+      </w:pPr>
+    </w:p>
+    <w:p>
+      <w:pPr>
+        <w:spacing w:line="240" w:lineRule="auto"/>
+        <w:contextualSpacing/>
+        <w:rPr>
+          <w:lang w:val="en-US"/>
+        </w:rPr>
+      </w:pPr>
+    </w:p>
+    <w:p>
+      <w:pPr>
+        <w:rPr>
+          <w:lang w:val="en-US"/>
+        </w:rPr>
+      </w:pPr>
+      <w:r>
+        <w:rPr>
+          <w:lang w:val="en-US"/>
+        </w:rPr>
+        <w:br w:type="page"/>
+      </w:r>
+    </w:p>
+    <w:p>
+      <w:pPr>
+        <w:spacing w:line="240" w:lineRule="auto"/>
+        <w:contextualSpacing/>
+        <w:jc w:val="center"/>
+        <w:rPr>
+          <w:b/>
+          <w:bCs/>
+          <w:u w:val="single"/>
+          <w:lang w:val="en-US"/>
+        </w:rPr>
+      </w:pPr>
+      <w:r>
+        <w:rPr>
+          <w:b/>
+          <w:bCs/>
+          <w:u w:val="single"/>
+          <w:lang w:val="en-US"/>
+        </w:rPr>
+        <w:lastRenderedPageBreak/>
+        <w:t>NOTES</w:t>
+      </w:r>
+      <w:r>
+        <w:rPr>
+          <w:b/>
+          <w:bCs/>
+          <w:u w:val="single"/>
+          <w:lang w:val="en-US"/>
+        </w:rPr>
+        <w:t xml:space="preserve"> (ignore for now)</w:t>
+      </w:r>
+      <w:bookmarkStart w:id="0" w:name="_GoBack"/>
+      <w:bookmarkEnd w:id="0"/>
+    </w:p>
+    <w:p>
+      <w:pPr>
+        <w:spacing w:line="240" w:lineRule="auto"/>
+        <w:contextualSpacing/>
+        <w:jc w:val="center"/>
+        <w:rPr>
+          <w:b/>
+          <w:bCs/>
+          <w:u w:val="single"/>
+          <w:lang w:val="en-US"/>
+        </w:rPr>
+      </w:pPr>
+    </w:p>
+    <w:p>
+      <w:pPr>
+        <w:spacing w:line="240" w:lineRule="auto"/>
+        <w:contextualSpacing/>
+        <w:rPr>
+          <w:lang w:val="en-US"/>
+        </w:rPr>
+      </w:pPr>
+      <w:r>
+        <w:rPr>
+          <w:lang w:val="en-US"/>
+        </w:rPr>
+        <w:t>Limit to public school exposures</w:t>
+      </w:r>
+    </w:p>
+    <w:p>
+      <w:pPr>
+        <w:pStyle w:val="ListParagraph"/>
+        <w:numPr>
+          <w:ilvl w:val="0"/>
+          <w:numId w:val="1"/>
+        </w:numPr>
+        <w:spacing w:line="240" w:lineRule="auto"/>
+        <w:rPr>
+          <w:lang w:val="en-US"/>
+        </w:rPr>
+      </w:pPr>
+      <w:r>
+        <w:rPr>
+          <w:lang w:val="en-US"/>
+        </w:rPr>
+        <w:t>SES and exposure at school among these children, SES and monitoring</w:t>
+      </w:r>
+    </w:p>
+    <w:p>
+      <w:pPr>
+        <w:pStyle w:val="ListParagraph"/>
+        <w:numPr>
+          <w:ilvl w:val="0"/>
+          <w:numId w:val="1"/>
+        </w:numPr>
+        <w:spacing w:line="240" w:lineRule="auto"/>
+        <w:rPr>
+          <w:lang w:val="en-US"/>
+        </w:rPr>
+      </w:pPr>
+      <w:r>
+        <w:rPr>
+          <w:lang w:val="en-US"/>
+        </w:rPr>
+        <w:t>Loads higher means more monitoring</w:t>
+      </w:r>
+    </w:p>
+    <w:p>
+      <w:pPr>
+        <w:pStyle w:val="ListParagraph"/>
+        <w:numPr>
+          <w:ilvl w:val="1"/>
+          <w:numId w:val="1"/>
+        </w:numPr>
+        <w:spacing w:line="240" w:lineRule="auto"/>
+        <w:rPr>
+          <w:lang w:val="en-US"/>
+        </w:rPr>
+      </w:pPr>
+      <w:r>
+        <w:rPr>
+          <w:lang w:val="en-US"/>
+        </w:rPr>
+        <w:t>Boundary of something</w:t>
+      </w:r>
+    </w:p>
+    <w:p>
+      <w:pPr>
+        <w:pStyle w:val="ListParagraph"/>
+        <w:numPr>
+          <w:ilvl w:val="1"/>
+          <w:numId w:val="1"/>
+        </w:numPr>
+        <w:spacing w:line="240" w:lineRule="auto"/>
+        <w:rPr>
+          <w:lang w:val="en-US"/>
+        </w:rPr>
+      </w:pPr>
+      <w:r>
+        <w:rPr>
+          <w:lang w:val="en-US"/>
+        </w:rPr>
+        <w:t>Density that’s too low, density that’s too wasteful</w:t>
+      </w:r>
+    </w:p>
+    <w:p>
+      <w:pPr>
+        <w:pStyle w:val="ListParagraph"/>
+        <w:numPr>
+          <w:ilvl w:val="1"/>
+          <w:numId w:val="1"/>
+        </w:numPr>
+        <w:spacing w:line="240" w:lineRule="auto"/>
+        <w:rPr>
+          <w:lang w:val="en-US"/>
+        </w:rPr>
+      </w:pPr>
+      <w:r>
+        <w:rPr>
+          <w:lang w:val="en-US"/>
+        </w:rPr>
+        <w:t>Quantity being measured (?)</w:t>
+      </w:r>
+    </w:p>
+    <w:p>
+      <w:pPr>
+        <w:pStyle w:val="ListParagraph"/>
+        <w:numPr>
+          <w:ilvl w:val="1"/>
+          <w:numId w:val="1"/>
+        </w:numPr>
+        <w:spacing w:line="240" w:lineRule="auto"/>
+        <w:rPr>
+          <w:lang w:val="en-US"/>
+        </w:rPr>
+      </w:pPr>
+      <w:r>
+        <w:rPr>
+          <w:lang w:val="en-US"/>
+        </w:rPr>
+        <w:t>Emitter . . . without a lot of intellectual thinking, look at correlations, this and that</w:t>
+      </w:r>
+    </w:p>
+    <w:p>
+      <w:pPr>
+        <w:pStyle w:val="ListParagraph"/>
+        <w:numPr>
+          <w:ilvl w:val="1"/>
+          <w:numId w:val="1"/>
+        </w:numPr>
+        <w:spacing w:line="240" w:lineRule="auto"/>
+        <w:rPr>
+          <w:lang w:val="en-US"/>
+        </w:rPr>
+      </w:pPr>
+      <w:r>
+        <w:rPr>
+          <w:lang w:val="en-US"/>
+        </w:rPr>
+        <w:t>Association between SES and exposure, but how would you know if there’s exposure</w:t>
+      </w:r>
+    </w:p>
+    <w:p>
+      <w:pPr>
+        <w:pStyle w:val="ListParagraph"/>
+        <w:numPr>
+          <w:ilvl w:val="1"/>
+          <w:numId w:val="1"/>
+        </w:numPr>
+        <w:spacing w:line="240" w:lineRule="auto"/>
+        <w:rPr>
+          <w:lang w:val="es-MX"/>
+        </w:rPr>
+      </w:pPr>
+      <w:r>
+        <w:rPr>
+          <w:lang w:val="es-MX"/>
+        </w:rPr>
+        <w:t>Separate question, criteria pollutants versus e</w:t>
+      </w:r>
+      <w:r>
+        <w:rPr>
+          <w:lang w:val="es-MX"/>
+        </w:rPr>
+        <w:t>mitters</w:t>
+      </w:r>
+    </w:p>
+    <w:p>
+      <w:pPr>
+        <w:pStyle w:val="ListParagraph"/>
+        <w:numPr>
+          <w:ilvl w:val="0"/>
+          <w:numId w:val="1"/>
+        </w:numPr>
+        <w:spacing w:line="240" w:lineRule="auto"/>
+        <w:rPr>
+          <w:lang w:val="en-US"/>
+        </w:rPr>
+      </w:pPr>
+      <w:r>
+        <w:rPr>
+          <w:lang w:val="en-US"/>
+        </w:rPr>
+        <w:t>Poke around on the web,</w:t>
+      </w:r>
+      <w:r>
+        <w:rPr>
+          <w:lang w:val="en-US"/>
+        </w:rPr>
+        <w:t xml:space="preserve"> geographic resolution, etc.</w:t>
+      </w:r>
+    </w:p>
+    <w:p>
+      <w:pPr>
+        <w:pStyle w:val="ListParagraph"/>
+        <w:numPr>
+          <w:ilvl w:val="0"/>
+          <w:numId w:val="1"/>
+        </w:numPr>
+        <w:spacing w:line="240" w:lineRule="auto"/>
+        <w:rPr>
+          <w:lang w:val="en-US"/>
+        </w:rPr>
+      </w:pPr>
+      <w:r>
+        <w:rPr>
+          <w:lang w:val="en-US"/>
+        </w:rPr>
+        <w:t>School next to the highway, school next to the golf course</w:t>
+      </w:r>
+    </w:p>
+    <w:p>
+      <w:pPr>
+        <w:pStyle w:val="ListParagraph"/>
+        <w:numPr>
+          <w:ilvl w:val="0"/>
+          <w:numId w:val="1"/>
+        </w:numPr>
+        <w:spacing w:line="240" w:lineRule="auto"/>
+        <w:rPr>
+          <w:lang w:val="en-US"/>
+        </w:rPr>
+      </w:pPr>
+      <w:r>
+        <w:rPr>
+          <w:lang w:val="en-US"/>
+        </w:rPr>
+        <w:t>Starting with point sources, then think about whether to nuance it, are there mitigating factors, etc.</w:t>
+      </w:r>
+    </w:p>
+    <w:p>
+      <w:pPr>
+        <w:pStyle w:val="ListParagraph"/>
+        <w:numPr>
+          <w:ilvl w:val="0"/>
+          <w:numId w:val="1"/>
+        </w:numPr>
+        <w:spacing w:line="240" w:lineRule="auto"/>
+        <w:rPr>
+          <w:lang w:val="en-US"/>
+        </w:rPr>
+      </w:pPr>
+      <w:r>
+        <w:rPr>
+          <w:lang w:val="en-US"/>
+        </w:rPr>
+        <w:t>Start with PM2.5, other chemicals we could look at, talking about physical characteristics, cardiovascular outcomes</w:t>
+      </w:r>
+    </w:p>
+    <w:p>
+      <w:pPr>
+        <w:pStyle w:val="ListParagraph"/>
+        <w:numPr>
+          <w:ilvl w:val="0"/>
+          <w:numId w:val="1"/>
+        </w:numPr>
+        <w:spacing w:line="240" w:lineRule="auto"/>
+        <w:rPr>
+          <w:lang w:val="en-US"/>
+        </w:rPr>
+      </w:pPr>
+      <w:r>
+        <w:rPr>
+          <w:lang w:val="en-US"/>
+        </w:rPr>
+        <w:t xml:space="preserve">School water quality, groundwater contamination . . . </w:t>
+      </w:r>
+    </w:p>
+    <w:p>
+      <w:pPr>
+        <w:spacing w:line="240" w:lineRule="auto"/>
+        <w:rPr>
+          <w:lang w:val="en-US"/>
+        </w:rPr>
+      </w:pPr>
+    </w:p>
+    <w:p>
+      <w:pPr>
+        <w:spacing w:line="240" w:lineRule="auto"/>
+        <w:rPr>
+          <w:lang w:val="en-US"/>
+        </w:rPr>
+      </w:pPr>
+      <w:r>
+        <w:rPr>
+          <w:lang w:val="en-US"/>
+        </w:rPr>
+        <w:t xml:space="preserve">Labels fixed . . . </w:t>
+      </w:r>
+    </w:p>
+    <w:p>
+      <w:pPr>
+        <w:spacing w:line="240" w:lineRule="auto"/>
+        <w:rPr>
+          <w:lang w:val="en-US"/>
+        </w:rPr>
+      </w:pPr>
+      <w:r>
+        <w:rPr>
+          <w:lang w:val="en-US"/>
+        </w:rPr>
+        <w:t xml:space="preserve">Monitors are fixed, sources are fixed, school locations fixed, SES of students </w:t>
+      </w:r>
+    </w:p>
+    <w:p>
+      <w:pPr>
+        <w:pStyle w:val="ListParagraph"/>
+        <w:numPr>
+          <w:ilvl w:val="0"/>
+          <w:numId w:val="7"/>
+        </w:numPr>
+        <w:spacing w:line="240" w:lineRule="auto"/>
+        <w:rPr>
+          <w:lang w:val="en-US"/>
+        </w:rPr>
+      </w:pPr>
+      <w:r>
+        <w:rPr>
+          <w:lang w:val="en-US"/>
+        </w:rPr>
+        <w:t>Race</w:t>
+      </w:r>
+    </w:p>
+    <w:p>
+      <w:pPr>
+        <w:pStyle w:val="ListParagraph"/>
+        <w:numPr>
+          <w:ilvl w:val="0"/>
+          <w:numId w:val="7"/>
+        </w:numPr>
+        <w:spacing w:line="240" w:lineRule="auto"/>
+        <w:rPr>
+          <w:lang w:val="en-US"/>
+        </w:rPr>
+      </w:pPr>
+      <w:r>
+        <w:rPr>
+          <w:lang w:val="en-US"/>
+        </w:rPr>
+        <w:t>School lunch data</w:t>
+      </w:r>
+    </w:p>
+    <w:p>
+      <w:pPr>
+        <w:pStyle w:val="ListParagraph"/>
+        <w:numPr>
+          <w:ilvl w:val="0"/>
+          <w:numId w:val="7"/>
+        </w:numPr>
+        <w:spacing w:line="240" w:lineRule="auto"/>
+        <w:rPr>
+          <w:lang w:val="en-US"/>
+        </w:rPr>
+      </w:pPr>
+      <w:r>
+        <w:rPr>
+          <w:lang w:val="en-US"/>
+        </w:rPr>
+        <w:t>Gender</w:t>
+      </w:r>
+    </w:p>
+    <w:p>
+      <w:pPr>
+        <w:spacing w:line="240" w:lineRule="auto"/>
+        <w:rPr>
+          <w:lang w:val="en-US"/>
+        </w:rPr>
+      </w:pPr>
+      <w:r>
+        <w:rPr>
+          <w:lang w:val="en-US"/>
+        </w:rPr>
+        <w:t>Start with one year, etc.</w:t>
+      </w:r>
+    </w:p>
+    <w:p>
+      <w:pPr>
+        <w:pStyle w:val="ListParagraph"/>
+        <w:numPr>
+          <w:ilvl w:val="0"/>
+          <w:numId w:val="8"/>
+        </w:numPr>
+        <w:spacing w:line="240" w:lineRule="auto"/>
+        <w:rPr>
+          <w:lang w:val="en-US"/>
+        </w:rPr>
+      </w:pPr>
+      <w:r>
+        <w:rPr>
+          <w:lang w:val="en-US"/>
+        </w:rPr>
+        <w:t xml:space="preserve">Schools don’t move much, </w:t>
+      </w:r>
+    </w:p>
+    <w:p>
+      <w:pPr>
+        <w:pStyle w:val="ListParagraph"/>
+        <w:numPr>
+          <w:ilvl w:val="0"/>
+          <w:numId w:val="8"/>
+        </w:numPr>
+        <w:spacing w:line="240" w:lineRule="auto"/>
+        <w:rPr>
+          <w:lang w:val="en-US"/>
+        </w:rPr>
+      </w:pPr>
+      <w:r>
+        <w:rPr>
+          <w:lang w:val="en-US"/>
+        </w:rPr>
+        <w:t>Point sources probably don’t move much</w:t>
+      </w:r>
+    </w:p>
+    <w:p>
+      <w:pPr>
+        <w:pStyle w:val="ListParagraph"/>
+        <w:numPr>
+          <w:ilvl w:val="0"/>
+          <w:numId w:val="8"/>
+        </w:numPr>
+        <w:spacing w:line="240" w:lineRule="auto"/>
+        <w:rPr>
+          <w:lang w:val="en-US"/>
+        </w:rPr>
+      </w:pPr>
+      <w:r>
+        <w:rPr>
+          <w:lang w:val="en-US"/>
+        </w:rPr>
+        <w:t>Roadways don’t move much</w:t>
+      </w:r>
+    </w:p>
+    <w:p>
+      <w:pPr>
+        <w:pStyle w:val="ListParagraph"/>
+        <w:numPr>
+          <w:ilvl w:val="0"/>
+          <w:numId w:val="8"/>
+        </w:numPr>
+        <w:spacing w:line="240" w:lineRule="auto"/>
+        <w:rPr>
+          <w:lang w:val="en-US"/>
+        </w:rPr>
+      </w:pPr>
+      <w:r>
+        <w:rPr>
+          <w:lang w:val="en-US"/>
+        </w:rPr>
+        <w:t>Monitors don’t move much</w:t>
+      </w:r>
+    </w:p>
+    <w:p>
+      <w:pPr>
+        <w:spacing w:line="240" w:lineRule="auto"/>
+        <w:rPr>
+          <w:lang w:val="en-US"/>
+        </w:rPr>
+      </w:pPr>
+      <w:r>
+        <w:rPr>
+          <w:lang w:val="en-US"/>
+        </w:rPr>
+        <w:t>SES changes over time, pollution emissions over time, school size changes over time</w:t>
+      </w:r>
+    </w:p>
+    <w:p>
+      <w:pPr>
+        <w:spacing w:line="240" w:lineRule="auto"/>
+        <w:rPr>
+          <w:lang w:val="en-US"/>
+        </w:rPr>
+      </w:pPr>
+      <w:r>
+        <w:rPr>
+          <w:lang w:val="en-US"/>
+        </w:rPr>
+        <w:t>Correlations . . . think about . . . right unit of analyses, per student in a given SES, per student-period</w:t>
+      </w:r>
+    </w:p>
+    <w:p>
+      <w:pPr>
+        <w:spacing w:line="240" w:lineRule="auto"/>
+        <w:rPr>
+          <w:lang w:val="en-US"/>
+        </w:rPr>
+      </w:pPr>
+      <w:r>
+        <w:rPr>
+          <w:lang w:val="en-US"/>
+        </w:rPr>
+        <w:t>Take an average SES for each schools, schools get equal weight</w:t>
+      </w:r>
+    </w:p>
+    <w:p>
+      <w:pPr>
+        <w:spacing w:line="240" w:lineRule="auto"/>
+        <w:rPr>
+          <w:lang w:val="en-US"/>
+        </w:rPr>
+      </w:pPr>
+      <w:r>
+        <w:rPr>
+          <w:lang w:val="en-US"/>
+        </w:rPr>
+        <w:t xml:space="preserve">Students, exposed, how to do the association, kind of . . . </w:t>
+      </w:r>
+    </w:p>
+    <w:p>
+      <w:pPr>
+        <w:spacing w:line="240" w:lineRule="auto"/>
+        <w:rPr>
+          <w:lang w:val="en-US"/>
+        </w:rPr>
+      </w:pPr>
+      <w:r>
+        <w:rPr>
+          <w:lang w:val="en-US"/>
+        </w:rPr>
+        <w:t>Have list of SES of each student in each school</w:t>
+      </w:r>
+      <w:r>
+        <w:rPr>
+          <w:lang w:val="en-US"/>
+        </w:rPr>
+        <w:t>, find average distance from student to source</w:t>
+      </w:r>
+    </w:p>
+    <w:p>
+      <w:pPr>
+        <w:spacing w:line="240" w:lineRule="auto"/>
+        <w:rPr>
+          <w:lang w:val="en-US"/>
+        </w:rPr>
+      </w:pPr>
+      <w:r>
+        <w:rPr>
+          <w:lang w:val="en-US"/>
+        </w:rPr>
+        <w:t>Correlation between student-level SES and student-level distance</w:t>
+      </w:r>
+    </w:p>
+    <w:p>
+      <w:pPr>
+        <w:spacing w:line="240" w:lineRule="auto"/>
+        <w:rPr>
+          <w:lang w:val="en-US"/>
+        </w:rPr>
+      </w:pPr>
+      <w:r>
+        <w:rPr>
+          <w:lang w:val="en-US"/>
+        </w:rPr>
+        <w:t>Pool all of the students together, random samples without replacement, corresponding to the size of the school, randomly allocate some to each school, how often would you end up with a strong association between SES and proximity, losing family effects, things like that</w:t>
+      </w:r>
+    </w:p>
+    <w:p>
+      <w:pPr>
+        <w:spacing w:line="240" w:lineRule="auto"/>
+        <w:rPr>
+          <w:lang w:val="en-US"/>
+        </w:rPr>
+      </w:pPr>
+      <w:r>
+        <w:rPr>
+          <w:lang w:val="en-US"/>
+        </w:rPr>
+        <w:t xml:space="preserve">Schools are segregated . . . </w:t>
+      </w:r>
+    </w:p>
+    <w:p>
+      <w:pPr>
+        <w:spacing w:line="240" w:lineRule="auto"/>
+        <w:rPr>
+          <w:lang w:val="en-US"/>
+        </w:rPr>
+      </w:pPr>
+      <w:r>
+        <w:rPr>
+          <w:lang w:val="en-US"/>
+        </w:rPr>
+        <w:t>I can look the cost for an individual monitor</w:t>
+      </w:r>
+    </w:p>
+    <w:p>
+      <w:pPr>
+        <w:spacing w:line="240" w:lineRule="auto"/>
+        <w:rPr>
+          <w:lang w:val="en-US"/>
+        </w:rPr>
+      </w:pPr>
+      <w:r>
+        <w:rPr>
+          <w:lang w:val="en-US"/>
+        </w:rPr>
+        <w:t>cost for air monitor in community</w:t>
+      </w:r>
+    </w:p>
+    <w:p>
+      <w:pPr>
+        <w:spacing w:line="240" w:lineRule="auto"/>
         <w:rPr>
           <w:lang w:val="en-US"/>
         </w:rPr>
@@ -3475,6 +4191,119 @@
 <file path=word/numbering.xml><?xml version="1.0" encoding="utf-8"?>
 <w:numbering xmlns:wpc="http://schemas.microsoft.com/office/word/2010/wordprocessingCanvas" xmlns:cx="http://schemas.microsoft.com/office/drawing/2014/chartex" xmlns:cx1="http://schemas.microsoft.com/office/drawing/2015/9/8/chartex" xmlns:cx2="http://schemas.microsoft.com/office/drawing/2015/10/21/chartex" xmlns:cx3="http://schemas.microsoft.com/office/drawing/2016/5/9/chartex" xmlns:cx4="http://schemas.microsoft.com/office/drawing/2016/5/10/chartex" xmlns:cx5="http://schemas.microsoft.com/office/drawing/2016/5/11/chartex" xmlns:cx6="http://schemas.microsoft.com/office/drawing/2016/5/12/chartex" xmlns:cx7="http://schemas.microsoft.com/office/drawing/2016/5/13/chartex" xmlns:cx8="http://schemas.microsoft.com/office/drawing/2016/5/14/chartex" xmlns:mc="http://schemas.openxmlformats.org/markup-compatibility/2006" xmlns:aink="http://schemas.microsoft.com/office/drawing/2016/ink" xmlns:am3d="http://schemas.microsoft.com/office/drawing/2017/model3d" xmlns:o="urn:schemas-microsoft-com:office:office" xmlns:r="http://schemas.openxmlformats.org/officeDocument/2006/relationships" xmlns:m="http://schemas.openxmlformats.org/officeDocument/2006/math" xmlns:v="urn:schemas-microsoft-com:vml" xmlns:wp14="http://schemas.microsoft.com/office/word/2010/wordprocessingDrawing" xmlns:wp="http://schemas.openxmlformats.org/drawingml/2006/wordprocessingDrawing" xmlns:w10="urn:schemas-microsoft-com:office:word" xmlns:w="http://schemas.openxmlformats.org/wordprocessingml/2006/main" xmlns:w14="http://schemas.microsoft.com/office/word/2010/wordml" xmlns:w15="http://schemas.microsoft.com/office/word/2012/wordml" xmlns:w16cid="http://schemas.microsoft.com/office/word/2016/wordml/cid" xmlns:w16se="http://schemas.microsoft.com/office/word/2015/wordml/symex" xmlns:wpg="http://schemas.microsoft.com/office/word/2010/wordprocessingGroup" xmlns:wpi="http://schemas.microsoft.com/office/word/2010/wordprocessingInk" xmlns:wne="http://schemas.microsoft.com/office/word/2006/wordml" xmlns:wps="http://schemas.microsoft.com/office/word/2010/wordprocessingShape" mc:Ignorable="w14 w15 w16se w16cid wp14">
   <w:abstractNum w:abstractNumId="0" w15:restartNumberingAfterBreak="0">
+    <w:nsid w:val="02B21AC5"/>
+    <w:multiLevelType w:val="hybridMultilevel"/>
+    <w:tmpl w:val="4E14C796"/>
+    <w:lvl w:ilvl="0" w:tplc="04070001">
+      <w:start w:val="1"/>
+      <w:numFmt w:val="bullet"/>
+      <w:lvlText w:val=""/>
+      <w:lvlJc w:val="left"/>
+      <w:pPr>
+        <w:ind w:left="720" w:hanging="360"/>
+      </w:pPr>
+      <w:rPr>
+        <w:rFonts w:ascii="Symbol" w:hAnsi="Symbol" w:hint="default"/>
+      </w:rPr>
+    </w:lvl>
+    <w:lvl w:ilvl="1" w:tplc="04070003" w:tentative="1">
+      <w:start w:val="1"/>
+      <w:numFmt w:val="bullet"/>
+      <w:lvlText w:val="o"/>
+      <w:lvlJc w:val="left"/>
+      <w:pPr>
+        <w:ind w:left="1440" w:hanging="360"/>
+      </w:pPr>
+      <w:rPr>
+        <w:rFonts w:ascii="Courier New" w:hAnsi="Courier New" w:cs="Courier New" w:hint="default"/>
+      </w:rPr>
+    </w:lvl>
+    <w:lvl w:ilvl="2" w:tplc="04070005" w:tentative="1">
+      <w:start w:val="1"/>
+      <w:numFmt w:val="bullet"/>
+      <w:lvlText w:val=""/>
+      <w:lvlJc w:val="left"/>
+      <w:pPr>
+        <w:ind w:left="2160" w:hanging="360"/>
+      </w:pPr>
+      <w:rPr>
+        <w:rFonts w:ascii="Wingdings" w:hAnsi="Wingdings" w:hint="default"/>
+      </w:rPr>
+    </w:lvl>
+    <w:lvl w:ilvl="3" w:tplc="04070001" w:tentative="1">
+      <w:start w:val="1"/>
+      <w:numFmt w:val="bullet"/>
+      <w:lvlText w:val=""/>
+      <w:lvlJc w:val="left"/>
+      <w:pPr>
+        <w:ind w:left="2880" w:hanging="360"/>
+      </w:pPr>
+      <w:rPr>
+        <w:rFonts w:ascii="Symbol" w:hAnsi="Symbol" w:hint="default"/>
+      </w:rPr>
+    </w:lvl>
+    <w:lvl w:ilvl="4" w:tplc="04070003" w:tentative="1">
+      <w:start w:val="1"/>
+      <w:numFmt w:val="bullet"/>
+      <w:lvlText w:val="o"/>
+      <w:lvlJc w:val="left"/>
+      <w:pPr>
+        <w:ind w:left="3600" w:hanging="360"/>
+      </w:pPr>
+      <w:rPr>
+        <w:rFonts w:ascii="Courier New" w:hAnsi="Courier New" w:cs="Courier New" w:hint="default"/>
+      </w:rPr>
+    </w:lvl>
+    <w:lvl w:ilvl="5" w:tplc="04070005" w:tentative="1">
+      <w:start w:val="1"/>
+      <w:numFmt w:val="bullet"/>
+      <w:lvlText w:val=""/>
+      <w:lvlJc w:val="left"/>
+      <w:pPr>
+        <w:ind w:left="4320" w:hanging="360"/>
+      </w:pPr>
+      <w:rPr>
+        <w:rFonts w:ascii="Wingdings" w:hAnsi="Wingdings" w:hint="default"/>
+      </w:rPr>
+    </w:lvl>
+    <w:lvl w:ilvl="6" w:tplc="04070001" w:tentative="1">
+      <w:start w:val="1"/>
+      <w:numFmt w:val="bullet"/>
+      <w:lvlText w:val=""/>
+      <w:lvlJc w:val="left"/>
+      <w:pPr>
+        <w:ind w:left="5040" w:hanging="360"/>
+      </w:pPr>
+      <w:rPr>
+        <w:rFonts w:ascii="Symbol" w:hAnsi="Symbol" w:hint="default"/>
+      </w:rPr>
+    </w:lvl>
+    <w:lvl w:ilvl="7" w:tplc="04070003" w:tentative="1">
+      <w:start w:val="1"/>
+      <w:numFmt w:val="bullet"/>
+      <w:lvlText w:val="o"/>
+      <w:lvlJc w:val="left"/>
+      <w:pPr>
+        <w:ind w:left="5760" w:hanging="360"/>
+      </w:pPr>
+      <w:rPr>
+        <w:rFonts w:ascii="Courier New" w:hAnsi="Courier New" w:cs="Courier New" w:hint="default"/>
+      </w:rPr>
+    </w:lvl>
+    <w:lvl w:ilvl="8" w:tplc="04070005" w:tentative="1">
+      <w:start w:val="1"/>
+      <w:numFmt w:val="bullet"/>
+      <w:lvlText w:val=""/>
+      <w:lvlJc w:val="left"/>
+      <w:pPr>
+        <w:ind w:left="6480" w:hanging="360"/>
+      </w:pPr>
+      <w:rPr>
+        <w:rFonts w:ascii="Wingdings" w:hAnsi="Wingdings" w:hint="default"/>
+      </w:rPr>
+    </w:lvl>
+  </w:abstractNum>
+  <w:abstractNum w:abstractNumId="1" w15:restartNumberingAfterBreak="0">
     <w:nsid w:val="200B05AA"/>
     <w:multiLevelType w:val="hybridMultilevel"/>
     <w:tmpl w:val="61D0CB58"/>
@@ -3587,10 +4416,10 @@
       </w:rPr>
     </w:lvl>
   </w:abstractNum>
-  <w:abstractNum w:abstractNumId="1" w15:restartNumberingAfterBreak="0">
+  <w:abstractNum w:abstractNumId="2" w15:restartNumberingAfterBreak="0">
     <w:nsid w:val="3BC36A52"/>
     <w:multiLevelType w:val="hybridMultilevel"/>
-    <w:tmpl w:val="53A42830"/>
+    <w:tmpl w:val="3710B622"/>
     <w:lvl w:ilvl="0" w:tplc="04070001">
       <w:start w:val="1"/>
       <w:numFmt w:val="bullet"/>
@@ -3700,7 +4529,7 @@
       </w:rPr>
     </w:lvl>
   </w:abstractNum>
-  <w:abstractNum w:abstractNumId="2" w15:restartNumberingAfterBreak="0">
+  <w:abstractNum w:abstractNumId="3" w15:restartNumberingAfterBreak="0">
     <w:nsid w:val="4586681F"/>
     <w:multiLevelType w:val="hybridMultilevel"/>
     <w:tmpl w:val="686C5986"/>
@@ -3813,7 +4642,120 @@
       </w:rPr>
     </w:lvl>
   </w:abstractNum>
-  <w:abstractNum w:abstractNumId="3" w15:restartNumberingAfterBreak="0">
+  <w:abstractNum w:abstractNumId="4" w15:restartNumberingAfterBreak="0">
+    <w:nsid w:val="53A81603"/>
+    <w:multiLevelType w:val="hybridMultilevel"/>
+    <w:tmpl w:val="6D32A80A"/>
+    <w:lvl w:ilvl="0" w:tplc="04070001">
+      <w:start w:val="1"/>
+      <w:numFmt w:val="bullet"/>
+      <w:lvlText w:val=""/>
+      <w:lvlJc w:val="left"/>
+      <w:pPr>
+        <w:ind w:left="720" w:hanging="360"/>
+      </w:pPr>
+      <w:rPr>
+        <w:rFonts w:ascii="Symbol" w:hAnsi="Symbol" w:hint="default"/>
+      </w:rPr>
+    </w:lvl>
+    <w:lvl w:ilvl="1" w:tplc="04070003" w:tentative="1">
+      <w:start w:val="1"/>
+      <w:numFmt w:val="bullet"/>
+      <w:lvlText w:val="o"/>
+      <w:lvlJc w:val="left"/>
+      <w:pPr>
+        <w:ind w:left="1440" w:hanging="360"/>
+      </w:pPr>
+      <w:rPr>
+        <w:rFonts w:ascii="Courier New" w:hAnsi="Courier New" w:cs="Courier New" w:hint="default"/>
+      </w:rPr>
+    </w:lvl>
+    <w:lvl w:ilvl="2" w:tplc="04070005" w:tentative="1">
+      <w:start w:val="1"/>
+      <w:numFmt w:val="bullet"/>
+      <w:lvlText w:val=""/>
+      <w:lvlJc w:val="left"/>
+      <w:pPr>
+        <w:ind w:left="2160" w:hanging="360"/>
+      </w:pPr>
+      <w:rPr>
+        <w:rFonts w:ascii="Wingdings" w:hAnsi="Wingdings" w:hint="default"/>
+      </w:rPr>
+    </w:lvl>
+    <w:lvl w:ilvl="3" w:tplc="04070001" w:tentative="1">
+      <w:start w:val="1"/>
+      <w:numFmt w:val="bullet"/>
+      <w:lvlText w:val=""/>
+      <w:lvlJc w:val="left"/>
+      <w:pPr>
+        <w:ind w:left="2880" w:hanging="360"/>
+      </w:pPr>
+      <w:rPr>
+        <w:rFonts w:ascii="Symbol" w:hAnsi="Symbol" w:hint="default"/>
+      </w:rPr>
+    </w:lvl>
+    <w:lvl w:ilvl="4" w:tplc="04070003" w:tentative="1">
+      <w:start w:val="1"/>
+      <w:numFmt w:val="bullet"/>
+      <w:lvlText w:val="o"/>
+      <w:lvlJc w:val="left"/>
+      <w:pPr>
+        <w:ind w:left="3600" w:hanging="360"/>
+      </w:pPr>
+      <w:rPr>
+        <w:rFonts w:ascii="Courier New" w:hAnsi="Courier New" w:cs="Courier New" w:hint="default"/>
+      </w:rPr>
+    </w:lvl>
+    <w:lvl w:ilvl="5" w:tplc="04070005" w:tentative="1">
+      <w:start w:val="1"/>
+      <w:numFmt w:val="bullet"/>
+      <w:lvlText w:val=""/>
+      <w:lvlJc w:val="left"/>
+      <w:pPr>
+        <w:ind w:left="4320" w:hanging="360"/>
+      </w:pPr>
+      <w:rPr>
+        <w:rFonts w:ascii="Wingdings" w:hAnsi="Wingdings" w:hint="default"/>
+      </w:rPr>
+    </w:lvl>
+    <w:lvl w:ilvl="6" w:tplc="04070001" w:tentative="1">
+      <w:start w:val="1"/>
+      <w:numFmt w:val="bullet"/>
+      <w:lvlText w:val=""/>
+      <w:lvlJc w:val="left"/>
+      <w:pPr>
+        <w:ind w:left="5040" w:hanging="360"/>
+      </w:pPr>
+      <w:rPr>
+        <w:rFonts w:ascii="Symbol" w:hAnsi="Symbol" w:hint="default"/>
+      </w:rPr>
+    </w:lvl>
+    <w:lvl w:ilvl="7" w:tplc="04070003" w:tentative="1">
+      <w:start w:val="1"/>
+      <w:numFmt w:val="bullet"/>
+      <w:lvlText w:val="o"/>
+      <w:lvlJc w:val="left"/>
+      <w:pPr>
+        <w:ind w:left="5760" w:hanging="360"/>
+      </w:pPr>
+      <w:rPr>
+        <w:rFonts w:ascii="Courier New" w:hAnsi="Courier New" w:cs="Courier New" w:hint="default"/>
+      </w:rPr>
+    </w:lvl>
+    <w:lvl w:ilvl="8" w:tplc="04070005" w:tentative="1">
+      <w:start w:val="1"/>
+      <w:numFmt w:val="bullet"/>
+      <w:lvlText w:val=""/>
+      <w:lvlJc w:val="left"/>
+      <w:pPr>
+        <w:ind w:left="6480" w:hanging="360"/>
+      </w:pPr>
+      <w:rPr>
+        <w:rFonts w:ascii="Wingdings" w:hAnsi="Wingdings" w:hint="default"/>
+      </w:rPr>
+    </w:lvl>
+  </w:abstractNum>
+  <w:abstractNum w:abstractNumId="5" w15:restartNumberingAfterBreak="0">
     <w:nsid w:val="577E37C7"/>
     <w:multiLevelType w:val="hybridMultilevel"/>
     <w:tmpl w:val="2D28BECE"/>
@@ -3926,7 +4868,7 @@
       </w:rPr>
     </w:lvl>
   </w:abstractNum>
-  <w:abstractNum w:abstractNumId="4" w15:restartNumberingAfterBreak="0">
+  <w:abstractNum w:abstractNumId="6" w15:restartNumberingAfterBreak="0">
     <w:nsid w:val="5C1146F2"/>
     <w:multiLevelType w:val="hybridMultilevel"/>
     <w:tmpl w:val="D9C4D3B0"/>
@@ -4039,7 +4981,7 @@
       </w:rPr>
     </w:lvl>
   </w:abstractNum>
-  <w:abstractNum w:abstractNumId="5" w15:restartNumberingAfterBreak="0">
+  <w:abstractNum w:abstractNumId="7" w15:restartNumberingAfterBreak="0">
     <w:nsid w:val="7CC016B9"/>
     <w:multiLevelType w:val="hybridMultilevel"/>
     <w:tmpl w:val="D57A5650"/>
@@ -4153,22 +5095,28 @@
     </w:lvl>
   </w:abstractNum>
   <w:num w:numId="1">
+    <w:abstractNumId w:val="2"/>
+  </w:num>
+  <w:num w:numId="2">
+    <w:abstractNumId w:val="3"/>
+  </w:num>
+  <w:num w:numId="3">
+    <w:abstractNumId w:val="7"/>
+  </w:num>
+  <w:num w:numId="4">
+    <w:abstractNumId w:val="5"/>
+  </w:num>
+  <w:num w:numId="5">
     <w:abstractNumId w:val="1"/>
   </w:num>
-  <w:num w:numId="2">
-    <w:abstractNumId w:val="2"/>
+  <w:num w:numId="6">
+    <w:abstractNumId w:val="6"/>
   </w:num>
-  <w:num w:numId="3">
-    <w:abstractNumId w:val="5"/>
+  <w:num w:numId="7">
+    <w:abstractNumId w:val="4"/>
   </w:num>
-  <w:num w:numId="4">
-    <w:abstractNumId w:val="3"/>
-  </w:num>
-  <w:num w:numId="5">
+  <w:num w:numId="8">
     <w:abstractNumId w:val="0"/>
-  </w:num>
-  <w:num w:numId="6">
-    <w:abstractNumId w:val="4"/>
   </w:num>
 </w:numbering>
 </file>
@@ -4296,6 +5244,7 @@
     <w:lsdException w:name="HTML Sample" w:semiHidden="1" w:unhideWhenUsed="1"/>
     <w:lsdException w:name="HTML Typewriter" w:semiHidden="1" w:unhideWhenUsed="1"/>
     <w:lsdException w:name="HTML Variable" w:semiHidden="1" w:unhideWhenUsed="1"/>
+    <w:lsdException w:name="Normal Table" w:semiHidden="1" w:unhideWhenUsed="1"/>
     <w:lsdException w:name="annotation subject" w:semiHidden="1" w:unhideWhenUsed="1"/>
     <w:lsdException w:name="No List" w:semiHidden="1" w:unhideWhenUsed="1"/>
     <w:lsdException w:name="Outline List 1" w:semiHidden="1" w:unhideWhenUsed="1"/>
@@ -4342,8 +5291,10 @@
     <w:lsdException w:name="Table Subtle 2" w:semiHidden="1" w:unhideWhenUsed="1"/>
     <w:lsdException w:name="Table Web 1" w:semiHidden="1" w:unhideWhenUsed="1"/>
     <w:lsdException w:name="Table Web 2" w:semiHidden="1" w:unhideWhenUsed="1"/>
+    <w:lsdException w:name="Table Web 3" w:semiHidden="1" w:unhideWhenUsed="1"/>
     <w:lsdException w:name="Balloon Text" w:semiHidden="1" w:unhideWhenUsed="1"/>
     <w:lsdException w:name="Table Grid" w:uiPriority="39"/>
+    <w:lsdException w:name="Table Theme" w:semiHidden="1" w:unhideWhenUsed="1"/>
     <w:lsdException w:name="Placeholder Text" w:semiHidden="1"/>
     <w:lsdException w:name="No Spacing" w:uiPriority="1" w:qFormat="1"/>
     <w:lsdException w:name="Light Shading" w:uiPriority="60"/>
@@ -4938,4 +5889,16 @@
     </a:ext>
   </a:extLst>
 </a:theme>
+</file>
+
+<file path=customXml/item1.xml><?xml version="1.0" encoding="utf-8"?>
+<b:Sources xmlns:b="http://schemas.openxmlformats.org/officeDocument/2006/bibliography" xmlns="http://schemas.openxmlformats.org/officeDocument/2006/bibliography" SelectedStyle="\APASixthEditionOfficeOnline.xsl" StyleName="APA" Version="6"/>
+</file>
+
+<file path=customXml/itemProps1.xml><?xml version="1.0" encoding="utf-8"?>
+<ds:datastoreItem xmlns:ds="http://schemas.openxmlformats.org/officeDocument/2006/customXml" ds:itemID="{63740B44-3DEB-430B-98FB-D44BA729C27A}">
+  <ds:schemaRefs>
+    <ds:schemaRef ds:uri="http://schemas.openxmlformats.org/officeDocument/2006/bibliography"/>
+  </ds:schemaRefs>
+</ds:datastoreItem>
 </file>
</xml_diff>